<commit_message>
Hexagons + Subject Characteristics
</commit_message>
<xml_diff>
--- a/Presentables/Similar to the pass Study.docx
+++ b/Presentables/Similar to the pass Study.docx
@@ -4,7 +4,1600 @@
   <w:body>
     <w:p>
       <w:r>
-        <w:t>Similar to the pass Study</w:t>
+        <w:t>Subject Characteristics</w:t>
+      </w:r>
+      <w:r>
+        <w:t xml:space="preserve"> (</w:t>
+      </w:r>
+      <w:r>
+        <w:t>rounded to the nearest tenths</w:t>
+      </w:r>
+      <w:r>
+        <w:t>)</w:t>
+      </w:r>
+    </w:p>
+    <w:tbl>
+      <w:tblPr>
+        <w:tblStyle w:val="Tablaconcuadrcula"/>
+        <w:tblW w:w="0" w:type="auto"/>
+        <w:jc w:val="center"/>
+        <w:tblLayout w:type="fixed"/>
+        <w:tblCellMar>
+          <w:top w:w="68" w:type="dxa"/>
+        </w:tblCellMar>
+        <w:tblLook w:val="04A0" w:firstRow="1" w:lastRow="0" w:firstColumn="1" w:lastColumn="0" w:noHBand="0" w:noVBand="1"/>
+      </w:tblPr>
+      <w:tblGrid>
+        <w:gridCol w:w="2410"/>
+        <w:gridCol w:w="1670"/>
+      </w:tblGrid>
+      <w:tr>
+        <w:trPr>
+          <w:trHeight w:hRule="exact" w:val="301"/>
+          <w:jc w:val="center"/>
+        </w:trPr>
+        <w:tc>
+          <w:tcPr>
+            <w:tcW w:w="2410" w:type="dxa"/>
+            <w:tcBorders>
+              <w:top w:val="nil"/>
+              <w:left w:val="nil"/>
+              <w:bottom w:val="single" w:sz="4" w:space="0" w:color="auto"/>
+              <w:right w:val="nil"/>
+            </w:tcBorders>
+            <w:vAlign w:val="center"/>
+          </w:tcPr>
+          <w:p>
+            <w:pPr>
+              <w:tabs>
+                <w:tab w:val="left" w:pos="288"/>
+              </w:tabs>
+              <w:spacing w:after="120" w:line="228" w:lineRule="auto"/>
+              <w:rPr>
+                <w:rFonts w:ascii="Arial" w:hAnsi="Arial" w:cs="Arial"/>
+                <w:color w:val="000000"/>
+                <w:sz w:val="16"/>
+                <w:szCs w:val="16"/>
+              </w:rPr>
+            </w:pPr>
+            <w:r>
+              <w:rPr>
+                <w:rFonts w:ascii="Arial" w:hAnsi="Arial" w:cs="Arial"/>
+                <w:b/>
+                <w:bCs/>
+                <w:color w:val="000000"/>
+                <w:sz w:val="16"/>
+                <w:szCs w:val="16"/>
+              </w:rPr>
+              <w:t>Table</w:t>
+            </w:r>
+            <w:r>
+              <w:rPr>
+                <w:rFonts w:ascii="Arial" w:hAnsi="Arial" w:cs="Arial"/>
+                <w:b/>
+                <w:bCs/>
+                <w:color w:val="000000"/>
+                <w:sz w:val="16"/>
+                <w:szCs w:val="16"/>
+              </w:rPr>
+              <w:t xml:space="preserve"> </w:t>
+            </w:r>
+            <w:r>
+              <w:rPr>
+                <w:rFonts w:ascii="Arial" w:hAnsi="Arial" w:cs="Arial"/>
+                <w:color w:val="000000"/>
+                <w:sz w:val="16"/>
+                <w:szCs w:val="16"/>
+              </w:rPr>
+              <w:t>Subject characteristics</w:t>
+            </w:r>
+          </w:p>
+        </w:tc>
+        <w:tc>
+          <w:tcPr>
+            <w:tcW w:w="1670" w:type="dxa"/>
+            <w:tcBorders>
+              <w:top w:val="nil"/>
+              <w:left w:val="nil"/>
+              <w:bottom w:val="single" w:sz="4" w:space="0" w:color="auto"/>
+              <w:right w:val="nil"/>
+            </w:tcBorders>
+            <w:vAlign w:val="center"/>
+          </w:tcPr>
+          <w:p>
+            <w:pPr>
+              <w:tabs>
+                <w:tab w:val="left" w:pos="288"/>
+              </w:tabs>
+              <w:spacing w:after="120" w:line="228" w:lineRule="auto"/>
+              <w:rPr>
+                <w:rFonts w:ascii="Arial" w:hAnsi="Arial" w:cs="Arial"/>
+                <w:color w:val="000000"/>
+                <w:sz w:val="16"/>
+                <w:szCs w:val="16"/>
+              </w:rPr>
+            </w:pPr>
+          </w:p>
+        </w:tc>
+      </w:tr>
+      <w:tr>
+        <w:trPr>
+          <w:trHeight w:hRule="exact" w:val="301"/>
+          <w:jc w:val="center"/>
+        </w:trPr>
+        <w:tc>
+          <w:tcPr>
+            <w:tcW w:w="2410" w:type="dxa"/>
+            <w:tcBorders>
+              <w:left w:val="nil"/>
+              <w:bottom w:val="single" w:sz="4" w:space="0" w:color="auto"/>
+              <w:right w:val="nil"/>
+            </w:tcBorders>
+            <w:vAlign w:val="center"/>
+          </w:tcPr>
+          <w:p>
+            <w:pPr>
+              <w:tabs>
+                <w:tab w:val="left" w:pos="288"/>
+              </w:tabs>
+              <w:spacing w:after="120" w:line="228" w:lineRule="auto"/>
+              <w:rPr>
+                <w:rFonts w:ascii="Arial" w:hAnsi="Arial" w:cs="Arial"/>
+                <w:color w:val="000000"/>
+                <w:sz w:val="16"/>
+                <w:szCs w:val="16"/>
+              </w:rPr>
+            </w:pPr>
+            <w:r>
+              <w:rPr>
+                <w:rFonts w:ascii="Arial" w:hAnsi="Arial" w:cs="Arial"/>
+                <w:color w:val="000000"/>
+                <w:sz w:val="16"/>
+                <w:szCs w:val="16"/>
+              </w:rPr>
+              <w:t>Variable</w:t>
+            </w:r>
+          </w:p>
+        </w:tc>
+        <w:tc>
+          <w:tcPr>
+            <w:tcW w:w="1670" w:type="dxa"/>
+            <w:tcBorders>
+              <w:left w:val="nil"/>
+              <w:bottom w:val="single" w:sz="4" w:space="0" w:color="auto"/>
+              <w:right w:val="nil"/>
+            </w:tcBorders>
+            <w:vAlign w:val="center"/>
+          </w:tcPr>
+          <w:p>
+            <w:pPr>
+              <w:tabs>
+                <w:tab w:val="left" w:pos="288"/>
+              </w:tabs>
+              <w:spacing w:after="120" w:line="228" w:lineRule="auto"/>
+              <w:jc w:val="center"/>
+              <w:rPr>
+                <w:rFonts w:ascii="Arial" w:hAnsi="Arial" w:cs="Arial"/>
+                <w:color w:val="000000"/>
+                <w:sz w:val="16"/>
+                <w:szCs w:val="16"/>
+              </w:rPr>
+            </w:pPr>
+            <w:r>
+              <w:rPr>
+                <w:rFonts w:ascii="Arial" w:hAnsi="Arial" w:cs="Arial"/>
+                <w:color w:val="000000"/>
+                <w:sz w:val="16"/>
+                <w:szCs w:val="16"/>
+              </w:rPr>
+              <w:t xml:space="preserve">n = </w:t>
+            </w:r>
+            <w:r>
+              <w:rPr>
+                <w:rFonts w:ascii="Arial" w:hAnsi="Arial" w:cs="Arial"/>
+                <w:color w:val="000000"/>
+                <w:sz w:val="16"/>
+                <w:szCs w:val="16"/>
+              </w:rPr>
+              <w:t>195</w:t>
+            </w:r>
+          </w:p>
+        </w:tc>
+      </w:tr>
+      <w:tr>
+        <w:trPr>
+          <w:trHeight w:hRule="exact" w:val="301"/>
+          <w:jc w:val="center"/>
+        </w:trPr>
+        <w:tc>
+          <w:tcPr>
+            <w:tcW w:w="2410" w:type="dxa"/>
+            <w:tcBorders>
+              <w:left w:val="nil"/>
+              <w:bottom w:val="nil"/>
+              <w:right w:val="nil"/>
+            </w:tcBorders>
+            <w:vAlign w:val="center"/>
+          </w:tcPr>
+          <w:p>
+            <w:pPr>
+              <w:tabs>
+                <w:tab w:val="left" w:pos="288"/>
+              </w:tabs>
+              <w:spacing w:after="120" w:line="228" w:lineRule="auto"/>
+              <w:rPr>
+                <w:rFonts w:ascii="Arial" w:hAnsi="Arial" w:cs="Arial"/>
+                <w:color w:val="000000"/>
+                <w:sz w:val="16"/>
+                <w:szCs w:val="16"/>
+              </w:rPr>
+            </w:pPr>
+            <w:r>
+              <w:rPr>
+                <w:rFonts w:ascii="Arial" w:hAnsi="Arial" w:cs="Arial"/>
+                <w:color w:val="000000"/>
+                <w:sz w:val="16"/>
+                <w:szCs w:val="16"/>
+              </w:rPr>
+              <w:t>VM</w:t>
+            </w:r>
+            <w:r>
+              <w:rPr>
+                <w:rFonts w:ascii="Arial" w:hAnsi="Arial" w:cs="Arial"/>
+                <w:color w:val="000000"/>
+                <w:sz w:val="16"/>
+                <w:szCs w:val="16"/>
+              </w:rPr>
+              <w:t xml:space="preserve"> (</w:t>
+            </w:r>
+            <w:r>
+              <w:rPr>
+                <w:rFonts w:ascii="Arial" w:hAnsi="Arial" w:cs="Arial"/>
+                <w:color w:val="000000"/>
+                <w:sz w:val="16"/>
+                <w:szCs w:val="16"/>
+              </w:rPr>
+              <w:t>cm</w:t>
+            </w:r>
+            <w:r>
+              <w:rPr>
+                <w:rFonts w:ascii="Arial" w:hAnsi="Arial" w:cs="Arial"/>
+                <w:color w:val="000000"/>
+                <w:sz w:val="16"/>
+                <w:szCs w:val="16"/>
+              </w:rPr>
+              <w:t>) (</w:t>
+            </w:r>
+            <w:r>
+              <w:rPr>
+                <w:rFonts w:ascii="Arial" w:hAnsi="Arial" w:cs="Arial"/>
+                <w:color w:val="000000"/>
+                <w:sz w:val="16"/>
+                <w:szCs w:val="16"/>
+              </w:rPr>
+              <w:t>CI</w:t>
+            </w:r>
+            <w:r>
+              <w:rPr>
+                <w:rFonts w:ascii="Arial" w:hAnsi="Arial" w:cs="Arial"/>
+                <w:color w:val="000000"/>
+                <w:sz w:val="16"/>
+                <w:szCs w:val="16"/>
+              </w:rPr>
+              <w:t>)</w:t>
+            </w:r>
+          </w:p>
+        </w:tc>
+        <w:tc>
+          <w:tcPr>
+            <w:tcW w:w="1670" w:type="dxa"/>
+            <w:tcBorders>
+              <w:left w:val="nil"/>
+              <w:bottom w:val="nil"/>
+              <w:right w:val="nil"/>
+            </w:tcBorders>
+            <w:vAlign w:val="center"/>
+          </w:tcPr>
+          <w:p>
+            <w:pPr>
+              <w:tabs>
+                <w:tab w:val="left" w:pos="288"/>
+              </w:tabs>
+              <w:spacing w:after="120" w:line="228" w:lineRule="auto"/>
+              <w:jc w:val="center"/>
+              <w:rPr>
+                <w:rFonts w:ascii="Arial" w:hAnsi="Arial" w:cs="Arial"/>
+                <w:color w:val="000000"/>
+                <w:sz w:val="16"/>
+                <w:szCs w:val="16"/>
+              </w:rPr>
+            </w:pPr>
+            <w:r>
+              <w:rPr>
+                <w:rFonts w:ascii="Arial" w:hAnsi="Arial" w:cs="Arial"/>
+                <w:color w:val="000000"/>
+                <w:sz w:val="16"/>
+                <w:szCs w:val="16"/>
+              </w:rPr>
+              <w:t>41.2</w:t>
+            </w:r>
+            <w:r>
+              <w:rPr>
+                <w:rFonts w:ascii="Arial" w:hAnsi="Arial" w:cs="Arial"/>
+                <w:color w:val="000000"/>
+                <w:sz w:val="16"/>
+                <w:szCs w:val="16"/>
+              </w:rPr>
+              <w:t xml:space="preserve"> (</w:t>
+            </w:r>
+            <w:r>
+              <w:rPr>
+                <w:rFonts w:ascii="Arial" w:hAnsi="Arial" w:cs="Arial"/>
+                <w:color w:val="000000"/>
+                <w:sz w:val="16"/>
+                <w:szCs w:val="16"/>
+              </w:rPr>
+              <w:t>4</w:t>
+            </w:r>
+            <w:r>
+              <w:rPr>
+                <w:rFonts w:ascii="Arial" w:hAnsi="Arial" w:cs="Arial"/>
+                <w:color w:val="000000"/>
+                <w:sz w:val="16"/>
+                <w:szCs w:val="16"/>
+              </w:rPr>
+              <w:t>0.7</w:t>
+            </w:r>
+            <w:r>
+              <w:rPr>
+                <w:rFonts w:ascii="Arial" w:hAnsi="Arial" w:cs="Arial"/>
+                <w:color w:val="000000"/>
+                <w:sz w:val="16"/>
+                <w:szCs w:val="16"/>
+              </w:rPr>
+              <w:t>-4</w:t>
+            </w:r>
+            <w:r>
+              <w:rPr>
+                <w:rFonts w:ascii="Arial" w:hAnsi="Arial" w:cs="Arial"/>
+                <w:color w:val="000000"/>
+                <w:sz w:val="16"/>
+                <w:szCs w:val="16"/>
+              </w:rPr>
+              <w:t>1.</w:t>
+            </w:r>
+            <w:r>
+              <w:rPr>
+                <w:rFonts w:ascii="Arial" w:hAnsi="Arial" w:cs="Arial"/>
+                <w:color w:val="000000"/>
+                <w:sz w:val="16"/>
+                <w:szCs w:val="16"/>
+              </w:rPr>
+              <w:t>8</w:t>
+            </w:r>
+            <w:r>
+              <w:rPr>
+                <w:rFonts w:ascii="Arial" w:hAnsi="Arial" w:cs="Arial"/>
+                <w:color w:val="000000"/>
+                <w:sz w:val="16"/>
+                <w:szCs w:val="16"/>
+              </w:rPr>
+              <w:t>)</w:t>
+            </w:r>
+          </w:p>
+        </w:tc>
+      </w:tr>
+      <w:tr>
+        <w:trPr>
+          <w:trHeight w:hRule="exact" w:val="301"/>
+          <w:jc w:val="center"/>
+        </w:trPr>
+        <w:tc>
+          <w:tcPr>
+            <w:tcW w:w="2410" w:type="dxa"/>
+            <w:tcBorders>
+              <w:top w:val="nil"/>
+              <w:left w:val="nil"/>
+              <w:bottom w:val="nil"/>
+              <w:right w:val="nil"/>
+            </w:tcBorders>
+            <w:vAlign w:val="center"/>
+          </w:tcPr>
+          <w:p>
+            <w:pPr>
+              <w:tabs>
+                <w:tab w:val="left" w:pos="288"/>
+              </w:tabs>
+              <w:spacing w:after="120" w:line="228" w:lineRule="auto"/>
+              <w:rPr>
+                <w:rFonts w:ascii="Arial" w:hAnsi="Arial" w:cs="Arial"/>
+                <w:color w:val="000000"/>
+                <w:sz w:val="16"/>
+                <w:szCs w:val="16"/>
+              </w:rPr>
+            </w:pPr>
+            <w:r>
+              <w:rPr>
+                <w:rFonts w:ascii="Arial" w:hAnsi="Arial" w:cs="Arial"/>
+                <w:color w:val="000000"/>
+                <w:sz w:val="16"/>
+                <w:szCs w:val="16"/>
+              </w:rPr>
+              <w:t>KF_B</w:t>
+            </w:r>
+            <w:r>
+              <w:rPr>
+                <w:rFonts w:ascii="Arial" w:hAnsi="Arial" w:cs="Arial"/>
+                <w:color w:val="000000"/>
+                <w:sz w:val="16"/>
+                <w:szCs w:val="16"/>
+              </w:rPr>
+              <w:t xml:space="preserve"> (cm) (</w:t>
+            </w:r>
+            <w:r>
+              <w:rPr>
+                <w:rFonts w:ascii="Arial" w:hAnsi="Arial" w:cs="Arial"/>
+                <w:color w:val="000000"/>
+                <w:sz w:val="16"/>
+                <w:szCs w:val="16"/>
+              </w:rPr>
+              <w:t>CI</w:t>
+            </w:r>
+            <w:r>
+              <w:rPr>
+                <w:rFonts w:ascii="Arial" w:hAnsi="Arial" w:cs="Arial"/>
+                <w:color w:val="000000"/>
+                <w:sz w:val="16"/>
+                <w:szCs w:val="16"/>
+              </w:rPr>
+              <w:t>)</w:t>
+            </w:r>
+          </w:p>
+        </w:tc>
+        <w:tc>
+          <w:tcPr>
+            <w:tcW w:w="1670" w:type="dxa"/>
+            <w:tcBorders>
+              <w:top w:val="nil"/>
+              <w:left w:val="nil"/>
+              <w:bottom w:val="nil"/>
+              <w:right w:val="nil"/>
+            </w:tcBorders>
+            <w:vAlign w:val="center"/>
+          </w:tcPr>
+          <w:p>
+            <w:pPr>
+              <w:tabs>
+                <w:tab w:val="left" w:pos="288"/>
+              </w:tabs>
+              <w:spacing w:after="120" w:line="228" w:lineRule="auto"/>
+              <w:jc w:val="center"/>
+              <w:rPr>
+                <w:rFonts w:ascii="Arial" w:hAnsi="Arial" w:cs="Arial"/>
+                <w:color w:val="000000"/>
+                <w:sz w:val="16"/>
+                <w:szCs w:val="16"/>
+              </w:rPr>
+            </w:pPr>
+            <w:r>
+              <w:rPr>
+                <w:rFonts w:ascii="Arial" w:hAnsi="Arial" w:cs="Arial"/>
+                <w:sz w:val="16"/>
+                <w:szCs w:val="16"/>
+              </w:rPr>
+              <w:t>24.7</w:t>
+            </w:r>
+            <w:r>
+              <w:rPr>
+                <w:rFonts w:ascii="Arial" w:hAnsi="Arial" w:cs="Arial"/>
+                <w:sz w:val="16"/>
+                <w:szCs w:val="16"/>
+              </w:rPr>
+              <w:t xml:space="preserve"> (</w:t>
+            </w:r>
+            <w:r>
+              <w:rPr>
+                <w:rFonts w:ascii="Arial" w:hAnsi="Arial" w:cs="Arial"/>
+                <w:sz w:val="16"/>
+                <w:szCs w:val="16"/>
+              </w:rPr>
+              <w:t>24.</w:t>
+            </w:r>
+            <w:r>
+              <w:rPr>
+                <w:rFonts w:ascii="Arial" w:hAnsi="Arial" w:cs="Arial"/>
+                <w:sz w:val="16"/>
+                <w:szCs w:val="16"/>
+              </w:rPr>
+              <w:t>4</w:t>
+            </w:r>
+            <w:r>
+              <w:rPr>
+                <w:rFonts w:ascii="Arial" w:hAnsi="Arial" w:cs="Arial"/>
+                <w:sz w:val="16"/>
+                <w:szCs w:val="16"/>
+              </w:rPr>
+              <w:t>-</w:t>
+            </w:r>
+            <w:r>
+              <w:rPr>
+                <w:rFonts w:ascii="Arial" w:hAnsi="Arial" w:cs="Arial"/>
+                <w:sz w:val="16"/>
+                <w:szCs w:val="16"/>
+              </w:rPr>
+              <w:t>2</w:t>
+            </w:r>
+            <w:r>
+              <w:rPr>
+                <w:rFonts w:ascii="Arial" w:hAnsi="Arial" w:cs="Arial"/>
+                <w:sz w:val="16"/>
+                <w:szCs w:val="16"/>
+              </w:rPr>
+              <w:t>5.1</w:t>
+            </w:r>
+            <w:r>
+              <w:rPr>
+                <w:rFonts w:ascii="Arial" w:hAnsi="Arial" w:cs="Arial"/>
+                <w:sz w:val="16"/>
+                <w:szCs w:val="16"/>
+              </w:rPr>
+              <w:t>)</w:t>
+            </w:r>
+          </w:p>
+        </w:tc>
+      </w:tr>
+      <w:tr>
+        <w:trPr>
+          <w:trHeight w:hRule="exact" w:val="301"/>
+          <w:jc w:val="center"/>
+        </w:trPr>
+        <w:tc>
+          <w:tcPr>
+            <w:tcW w:w="2410" w:type="dxa"/>
+            <w:tcBorders>
+              <w:top w:val="nil"/>
+              <w:left w:val="nil"/>
+              <w:bottom w:val="nil"/>
+              <w:right w:val="nil"/>
+            </w:tcBorders>
+            <w:vAlign w:val="center"/>
+          </w:tcPr>
+          <w:p>
+            <w:pPr>
+              <w:tabs>
+                <w:tab w:val="left" w:pos="288"/>
+              </w:tabs>
+              <w:spacing w:after="120" w:line="228" w:lineRule="auto"/>
+              <w:rPr>
+                <w:rFonts w:ascii="Arial" w:hAnsi="Arial" w:cs="Arial"/>
+                <w:color w:val="000000"/>
+                <w:sz w:val="16"/>
+                <w:szCs w:val="16"/>
+              </w:rPr>
+            </w:pPr>
+            <w:r>
+              <w:rPr>
+                <w:rFonts w:ascii="Arial" w:hAnsi="Arial" w:cs="Arial"/>
+                <w:color w:val="000000"/>
+                <w:sz w:val="16"/>
+                <w:szCs w:val="16"/>
+              </w:rPr>
+              <w:t>KF_A</w:t>
+            </w:r>
+            <w:r>
+              <w:rPr>
+                <w:rFonts w:ascii="Arial" w:hAnsi="Arial" w:cs="Arial"/>
+                <w:color w:val="000000"/>
+                <w:sz w:val="16"/>
+                <w:szCs w:val="16"/>
+              </w:rPr>
+              <w:t xml:space="preserve"> (</w:t>
+            </w:r>
+            <w:r>
+              <w:rPr>
+                <w:rFonts w:ascii="Arial" w:hAnsi="Arial" w:cs="Arial"/>
+                <w:color w:val="000000"/>
+                <w:sz w:val="16"/>
+                <w:szCs w:val="16"/>
+              </w:rPr>
+              <w:t>cm</w:t>
+            </w:r>
+            <w:r>
+              <w:rPr>
+                <w:rFonts w:ascii="Arial" w:hAnsi="Arial" w:cs="Arial"/>
+                <w:color w:val="000000"/>
+                <w:sz w:val="16"/>
+                <w:szCs w:val="16"/>
+              </w:rPr>
+              <w:t>) (</w:t>
+            </w:r>
+            <w:r>
+              <w:rPr>
+                <w:rFonts w:ascii="Arial" w:hAnsi="Arial" w:cs="Arial"/>
+                <w:color w:val="000000"/>
+                <w:sz w:val="16"/>
+                <w:szCs w:val="16"/>
+              </w:rPr>
+              <w:t>CI</w:t>
+            </w:r>
+            <w:r>
+              <w:rPr>
+                <w:rFonts w:ascii="Arial" w:hAnsi="Arial" w:cs="Arial"/>
+                <w:color w:val="000000"/>
+                <w:sz w:val="16"/>
+                <w:szCs w:val="16"/>
+              </w:rPr>
+              <w:t>)</w:t>
+            </w:r>
+          </w:p>
+        </w:tc>
+        <w:tc>
+          <w:tcPr>
+            <w:tcW w:w="1670" w:type="dxa"/>
+            <w:tcBorders>
+              <w:top w:val="nil"/>
+              <w:left w:val="nil"/>
+              <w:bottom w:val="nil"/>
+              <w:right w:val="nil"/>
+            </w:tcBorders>
+            <w:vAlign w:val="center"/>
+          </w:tcPr>
+          <w:p>
+            <w:pPr>
+              <w:tabs>
+                <w:tab w:val="left" w:pos="288"/>
+              </w:tabs>
+              <w:spacing w:after="120" w:line="228" w:lineRule="auto"/>
+              <w:jc w:val="center"/>
+              <w:rPr>
+                <w:rFonts w:ascii="Arial" w:hAnsi="Arial" w:cs="Arial"/>
+                <w:color w:val="000000"/>
+                <w:sz w:val="16"/>
+                <w:szCs w:val="16"/>
+              </w:rPr>
+            </w:pPr>
+            <w:r>
+              <w:rPr>
+                <w:rFonts w:ascii="Arial" w:hAnsi="Arial" w:cs="Arial"/>
+                <w:color w:val="000000"/>
+                <w:sz w:val="16"/>
+                <w:szCs w:val="16"/>
+              </w:rPr>
+              <w:t>13</w:t>
+            </w:r>
+            <w:r>
+              <w:rPr>
+                <w:rFonts w:ascii="Arial" w:hAnsi="Arial" w:cs="Arial"/>
+                <w:color w:val="000000"/>
+                <w:sz w:val="16"/>
+                <w:szCs w:val="16"/>
+              </w:rPr>
+              <w:t xml:space="preserve"> (</w:t>
+            </w:r>
+            <w:r>
+              <w:rPr>
+                <w:rFonts w:ascii="Arial" w:hAnsi="Arial" w:cs="Arial"/>
+                <w:color w:val="000000"/>
+                <w:sz w:val="16"/>
+                <w:szCs w:val="16"/>
+              </w:rPr>
+              <w:t>12.</w:t>
+            </w:r>
+            <w:r>
+              <w:rPr>
+                <w:rFonts w:ascii="Arial" w:hAnsi="Arial" w:cs="Arial"/>
+                <w:color w:val="000000"/>
+                <w:sz w:val="16"/>
+                <w:szCs w:val="16"/>
+              </w:rPr>
+              <w:t>6</w:t>
+            </w:r>
+            <w:r>
+              <w:rPr>
+                <w:rFonts w:ascii="Arial" w:hAnsi="Arial" w:cs="Arial"/>
+                <w:color w:val="000000"/>
+                <w:sz w:val="16"/>
+                <w:szCs w:val="16"/>
+              </w:rPr>
+              <w:t>-</w:t>
+            </w:r>
+            <w:r>
+              <w:rPr>
+                <w:rFonts w:ascii="Arial" w:hAnsi="Arial" w:cs="Arial"/>
+                <w:color w:val="000000"/>
+                <w:sz w:val="16"/>
+                <w:szCs w:val="16"/>
+              </w:rPr>
+              <w:t>13.</w:t>
+            </w:r>
+            <w:r>
+              <w:rPr>
+                <w:rFonts w:ascii="Arial" w:hAnsi="Arial" w:cs="Arial"/>
+                <w:color w:val="000000"/>
+                <w:sz w:val="16"/>
+                <w:szCs w:val="16"/>
+              </w:rPr>
+              <w:t>3</w:t>
+            </w:r>
+            <w:r>
+              <w:rPr>
+                <w:rFonts w:ascii="Arial" w:hAnsi="Arial" w:cs="Arial"/>
+                <w:color w:val="000000"/>
+                <w:sz w:val="16"/>
+                <w:szCs w:val="16"/>
+              </w:rPr>
+              <w:t>)</w:t>
+            </w:r>
+          </w:p>
+        </w:tc>
+      </w:tr>
+      <w:tr>
+        <w:trPr>
+          <w:trHeight w:hRule="exact" w:val="301"/>
+          <w:jc w:val="center"/>
+        </w:trPr>
+        <w:tc>
+          <w:tcPr>
+            <w:tcW w:w="2410" w:type="dxa"/>
+            <w:tcBorders>
+              <w:top w:val="nil"/>
+              <w:left w:val="nil"/>
+              <w:bottom w:val="nil"/>
+              <w:right w:val="nil"/>
+            </w:tcBorders>
+            <w:vAlign w:val="center"/>
+          </w:tcPr>
+          <w:p>
+            <w:pPr>
+              <w:tabs>
+                <w:tab w:val="left" w:pos="288"/>
+              </w:tabs>
+              <w:spacing w:after="120" w:line="228" w:lineRule="auto"/>
+              <w:rPr>
+                <w:rFonts w:ascii="Arial" w:hAnsi="Arial" w:cs="Arial"/>
+                <w:color w:val="000000"/>
+                <w:sz w:val="16"/>
+                <w:szCs w:val="16"/>
+              </w:rPr>
+            </w:pPr>
+            <w:proofErr w:type="spellStart"/>
+            <w:r>
+              <w:rPr>
+                <w:rFonts w:ascii="Arial" w:hAnsi="Arial" w:cs="Arial"/>
+                <w:color w:val="000000"/>
+                <w:sz w:val="16"/>
+                <w:szCs w:val="16"/>
+              </w:rPr>
+              <w:t>Circ_A</w:t>
+            </w:r>
+            <w:proofErr w:type="spellEnd"/>
+            <w:r>
+              <w:rPr>
+                <w:rFonts w:ascii="Arial" w:hAnsi="Arial" w:cs="Arial"/>
+                <w:color w:val="000000"/>
+                <w:sz w:val="16"/>
+                <w:szCs w:val="16"/>
+              </w:rPr>
+              <w:t xml:space="preserve"> </w:t>
+            </w:r>
+            <w:r>
+              <w:rPr>
+                <w:rFonts w:ascii="Arial" w:hAnsi="Arial" w:cs="Arial"/>
+                <w:color w:val="000000"/>
+                <w:sz w:val="16"/>
+                <w:szCs w:val="16"/>
+              </w:rPr>
+              <w:t xml:space="preserve">(cm) </w:t>
+            </w:r>
+            <w:r>
+              <w:rPr>
+                <w:rFonts w:ascii="Arial" w:hAnsi="Arial" w:cs="Arial"/>
+                <w:color w:val="000000"/>
+                <w:sz w:val="16"/>
+                <w:szCs w:val="16"/>
+              </w:rPr>
+              <w:t>(IQR)</w:t>
+            </w:r>
+          </w:p>
+        </w:tc>
+        <w:tc>
+          <w:tcPr>
+            <w:tcW w:w="1670" w:type="dxa"/>
+            <w:tcBorders>
+              <w:top w:val="nil"/>
+              <w:left w:val="nil"/>
+              <w:bottom w:val="nil"/>
+              <w:right w:val="nil"/>
+            </w:tcBorders>
+            <w:vAlign w:val="center"/>
+          </w:tcPr>
+          <w:p>
+            <w:pPr>
+              <w:tabs>
+                <w:tab w:val="left" w:pos="288"/>
+              </w:tabs>
+              <w:spacing w:after="120" w:line="228" w:lineRule="auto"/>
+              <w:jc w:val="center"/>
+              <w:rPr>
+                <w:rFonts w:ascii="Arial" w:hAnsi="Arial" w:cs="Arial"/>
+                <w:color w:val="000000"/>
+                <w:sz w:val="16"/>
+                <w:szCs w:val="16"/>
+              </w:rPr>
+            </w:pPr>
+            <w:r>
+              <w:rPr>
+                <w:rFonts w:ascii="Arial" w:hAnsi="Arial" w:cs="Arial"/>
+                <w:color w:val="000000"/>
+                <w:sz w:val="16"/>
+                <w:szCs w:val="16"/>
+              </w:rPr>
+              <w:t>3</w:t>
+            </w:r>
+            <w:r>
+              <w:rPr>
+                <w:rFonts w:ascii="Arial" w:hAnsi="Arial" w:cs="Arial"/>
+                <w:color w:val="000000"/>
+                <w:sz w:val="16"/>
+                <w:szCs w:val="16"/>
+              </w:rPr>
+              <w:t>6.2</w:t>
+            </w:r>
+            <w:r>
+              <w:rPr>
+                <w:rFonts w:ascii="Arial" w:hAnsi="Arial" w:cs="Arial"/>
+                <w:color w:val="000000"/>
+                <w:sz w:val="16"/>
+                <w:szCs w:val="16"/>
+              </w:rPr>
+              <w:t xml:space="preserve"> (</w:t>
+            </w:r>
+            <w:r>
+              <w:rPr>
+                <w:rFonts w:ascii="Arial" w:hAnsi="Arial" w:cs="Arial"/>
+                <w:color w:val="000000"/>
+                <w:sz w:val="16"/>
+                <w:szCs w:val="16"/>
+              </w:rPr>
+              <w:t>34.6</w:t>
+            </w:r>
+            <w:r>
+              <w:rPr>
+                <w:rFonts w:ascii="Arial" w:hAnsi="Arial" w:cs="Arial"/>
+                <w:color w:val="000000"/>
+                <w:sz w:val="16"/>
+                <w:szCs w:val="16"/>
+              </w:rPr>
+              <w:t>-</w:t>
+            </w:r>
+            <w:r>
+              <w:rPr>
+                <w:rFonts w:ascii="Arial" w:hAnsi="Arial" w:cs="Arial"/>
+                <w:color w:val="000000"/>
+                <w:sz w:val="16"/>
+                <w:szCs w:val="16"/>
+              </w:rPr>
+              <w:t>38.5</w:t>
+            </w:r>
+            <w:r>
+              <w:rPr>
+                <w:rFonts w:ascii="Arial" w:hAnsi="Arial" w:cs="Arial"/>
+                <w:color w:val="000000"/>
+                <w:sz w:val="16"/>
+                <w:szCs w:val="16"/>
+              </w:rPr>
+              <w:t>)</w:t>
+            </w:r>
+          </w:p>
+        </w:tc>
+      </w:tr>
+      <w:tr>
+        <w:trPr>
+          <w:trHeight w:hRule="exact" w:val="301"/>
+          <w:jc w:val="center"/>
+        </w:trPr>
+        <w:tc>
+          <w:tcPr>
+            <w:tcW w:w="2410" w:type="dxa"/>
+            <w:tcBorders>
+              <w:top w:val="nil"/>
+              <w:left w:val="nil"/>
+              <w:bottom w:val="nil"/>
+              <w:right w:val="nil"/>
+            </w:tcBorders>
+            <w:vAlign w:val="center"/>
+          </w:tcPr>
+          <w:p>
+            <w:pPr>
+              <w:tabs>
+                <w:tab w:val="left" w:pos="288"/>
+              </w:tabs>
+              <w:spacing w:after="120" w:line="228" w:lineRule="auto"/>
+              <w:rPr>
+                <w:rFonts w:ascii="Arial" w:hAnsi="Arial" w:cs="Arial"/>
+                <w:color w:val="000000"/>
+                <w:sz w:val="16"/>
+                <w:szCs w:val="16"/>
+              </w:rPr>
+            </w:pPr>
+            <w:r>
+              <w:rPr>
+                <w:rFonts w:ascii="Arial" w:hAnsi="Arial" w:cs="Arial"/>
+                <w:color w:val="000000"/>
+                <w:sz w:val="16"/>
+                <w:szCs w:val="16"/>
+              </w:rPr>
+              <w:t>Leg (left - right)</w:t>
+            </w:r>
+          </w:p>
+        </w:tc>
+        <w:tc>
+          <w:tcPr>
+            <w:tcW w:w="1670" w:type="dxa"/>
+            <w:tcBorders>
+              <w:top w:val="nil"/>
+              <w:left w:val="nil"/>
+              <w:bottom w:val="nil"/>
+              <w:right w:val="nil"/>
+            </w:tcBorders>
+            <w:vAlign w:val="center"/>
+          </w:tcPr>
+          <w:p>
+            <w:pPr>
+              <w:tabs>
+                <w:tab w:val="left" w:pos="288"/>
+              </w:tabs>
+              <w:spacing w:after="120" w:line="228" w:lineRule="auto"/>
+              <w:jc w:val="center"/>
+              <w:rPr>
+                <w:rFonts w:ascii="Arial" w:hAnsi="Arial" w:cs="Arial"/>
+                <w:color w:val="000000"/>
+                <w:sz w:val="16"/>
+                <w:szCs w:val="16"/>
+              </w:rPr>
+            </w:pPr>
+            <w:r>
+              <w:rPr>
+                <w:rFonts w:ascii="Arial" w:hAnsi="Arial" w:cs="Arial"/>
+                <w:color w:val="000000"/>
+                <w:sz w:val="16"/>
+                <w:szCs w:val="16"/>
+              </w:rPr>
+              <w:t>95</w:t>
+            </w:r>
+            <w:r>
+              <w:rPr>
+                <w:rFonts w:ascii="Arial" w:hAnsi="Arial" w:cs="Arial"/>
+                <w:color w:val="000000"/>
+                <w:sz w:val="16"/>
+                <w:szCs w:val="16"/>
+              </w:rPr>
+              <w:t>-1</w:t>
+            </w:r>
+            <w:r>
+              <w:rPr>
+                <w:rFonts w:ascii="Arial" w:hAnsi="Arial" w:cs="Arial"/>
+                <w:color w:val="000000"/>
+                <w:sz w:val="16"/>
+                <w:szCs w:val="16"/>
+              </w:rPr>
+              <w:t>00</w:t>
+            </w:r>
+          </w:p>
+        </w:tc>
+      </w:tr>
+      <w:tr>
+        <w:trPr>
+          <w:trHeight w:hRule="exact" w:val="301"/>
+          <w:jc w:val="center"/>
+        </w:trPr>
+        <w:tc>
+          <w:tcPr>
+            <w:tcW w:w="2410" w:type="dxa"/>
+            <w:tcBorders>
+              <w:top w:val="nil"/>
+              <w:left w:val="nil"/>
+              <w:bottom w:val="nil"/>
+              <w:right w:val="nil"/>
+            </w:tcBorders>
+            <w:vAlign w:val="center"/>
+          </w:tcPr>
+          <w:p>
+            <w:pPr>
+              <w:tabs>
+                <w:tab w:val="left" w:pos="288"/>
+              </w:tabs>
+              <w:spacing w:after="120" w:line="228" w:lineRule="auto"/>
+              <w:rPr>
+                <w:rFonts w:ascii="Arial" w:hAnsi="Arial" w:cs="Arial"/>
+                <w:color w:val="000000"/>
+                <w:sz w:val="16"/>
+                <w:szCs w:val="16"/>
+              </w:rPr>
+            </w:pPr>
+            <w:r>
+              <w:rPr>
+                <w:rFonts w:ascii="Arial" w:hAnsi="Arial" w:cs="Arial"/>
+                <w:color w:val="000000"/>
+                <w:sz w:val="16"/>
+                <w:szCs w:val="16"/>
+              </w:rPr>
+              <w:t xml:space="preserve">Side </w:t>
+            </w:r>
+            <w:r>
+              <w:rPr>
+                <w:rFonts w:ascii="Arial" w:hAnsi="Arial" w:cs="Arial"/>
+                <w:color w:val="000000"/>
+                <w:sz w:val="16"/>
+                <w:szCs w:val="16"/>
+              </w:rPr>
+              <w:t>(</w:t>
+            </w:r>
+            <w:r>
+              <w:rPr>
+                <w:rFonts w:ascii="Arial" w:hAnsi="Arial" w:cs="Arial"/>
+                <w:color w:val="000000"/>
+                <w:sz w:val="16"/>
+                <w:szCs w:val="16"/>
+              </w:rPr>
+              <w:t>lateral - medial</w:t>
+            </w:r>
+            <w:r>
+              <w:rPr>
+                <w:rFonts w:ascii="Arial" w:hAnsi="Arial" w:cs="Arial"/>
+                <w:color w:val="000000"/>
+                <w:sz w:val="16"/>
+                <w:szCs w:val="16"/>
+              </w:rPr>
+              <w:t>)</w:t>
+            </w:r>
+          </w:p>
+        </w:tc>
+        <w:tc>
+          <w:tcPr>
+            <w:tcW w:w="1670" w:type="dxa"/>
+            <w:tcBorders>
+              <w:top w:val="nil"/>
+              <w:left w:val="nil"/>
+              <w:bottom w:val="nil"/>
+              <w:right w:val="nil"/>
+            </w:tcBorders>
+            <w:vAlign w:val="center"/>
+          </w:tcPr>
+          <w:p>
+            <w:pPr>
+              <w:tabs>
+                <w:tab w:val="left" w:pos="288"/>
+              </w:tabs>
+              <w:spacing w:after="120" w:line="228" w:lineRule="auto"/>
+              <w:jc w:val="center"/>
+              <w:rPr>
+                <w:rFonts w:ascii="Arial" w:hAnsi="Arial" w:cs="Arial"/>
+                <w:color w:val="000000"/>
+                <w:sz w:val="16"/>
+                <w:szCs w:val="16"/>
+              </w:rPr>
+            </w:pPr>
+            <w:r>
+              <w:rPr>
+                <w:rFonts w:ascii="Arial" w:hAnsi="Arial" w:cs="Arial"/>
+                <w:color w:val="000000"/>
+                <w:sz w:val="16"/>
+                <w:szCs w:val="16"/>
+              </w:rPr>
+              <w:t>96</w:t>
+            </w:r>
+            <w:r>
+              <w:rPr>
+                <w:rFonts w:ascii="Arial" w:hAnsi="Arial" w:cs="Arial"/>
+                <w:color w:val="000000"/>
+                <w:sz w:val="16"/>
+                <w:szCs w:val="16"/>
+              </w:rPr>
+              <w:t>-</w:t>
+            </w:r>
+            <w:r>
+              <w:rPr>
+                <w:rFonts w:ascii="Arial" w:hAnsi="Arial" w:cs="Arial"/>
+                <w:color w:val="000000"/>
+                <w:sz w:val="16"/>
+                <w:szCs w:val="16"/>
+              </w:rPr>
+              <w:t>99</w:t>
+            </w:r>
+          </w:p>
+        </w:tc>
+      </w:tr>
+      <w:tr>
+        <w:trPr>
+          <w:trHeight w:hRule="exact" w:val="301"/>
+          <w:jc w:val="center"/>
+        </w:trPr>
+        <w:tc>
+          <w:tcPr>
+            <w:tcW w:w="2410" w:type="dxa"/>
+            <w:tcBorders>
+              <w:top w:val="nil"/>
+              <w:left w:val="nil"/>
+              <w:bottom w:val="single" w:sz="4" w:space="0" w:color="auto"/>
+              <w:right w:val="nil"/>
+            </w:tcBorders>
+            <w:vAlign w:val="center"/>
+          </w:tcPr>
+          <w:p>
+            <w:pPr>
+              <w:tabs>
+                <w:tab w:val="left" w:pos="288"/>
+              </w:tabs>
+              <w:spacing w:after="120" w:line="228" w:lineRule="auto"/>
+              <w:rPr>
+                <w:rFonts w:ascii="Arial" w:hAnsi="Arial" w:cs="Arial"/>
+                <w:color w:val="000000"/>
+                <w:sz w:val="16"/>
+                <w:szCs w:val="16"/>
+              </w:rPr>
+            </w:pPr>
+            <w:r>
+              <w:rPr>
+                <w:rFonts w:ascii="Arial" w:hAnsi="Arial" w:cs="Arial"/>
+                <w:color w:val="000000"/>
+                <w:sz w:val="16"/>
+                <w:szCs w:val="16"/>
+              </w:rPr>
+              <w:t>Gender (female</w:t>
+            </w:r>
+            <w:r>
+              <w:rPr>
+                <w:rFonts w:ascii="Arial" w:hAnsi="Arial" w:cs="Arial"/>
+                <w:color w:val="000000"/>
+                <w:sz w:val="16"/>
+                <w:szCs w:val="16"/>
+              </w:rPr>
+              <w:t xml:space="preserve"> - </w:t>
+            </w:r>
+            <w:r>
+              <w:rPr>
+                <w:rFonts w:ascii="Arial" w:hAnsi="Arial" w:cs="Arial"/>
+                <w:color w:val="000000"/>
+                <w:sz w:val="16"/>
+                <w:szCs w:val="16"/>
+              </w:rPr>
+              <w:t>male)</w:t>
+            </w:r>
+          </w:p>
+        </w:tc>
+        <w:tc>
+          <w:tcPr>
+            <w:tcW w:w="1670" w:type="dxa"/>
+            <w:tcBorders>
+              <w:top w:val="nil"/>
+              <w:left w:val="nil"/>
+              <w:bottom w:val="single" w:sz="4" w:space="0" w:color="auto"/>
+              <w:right w:val="nil"/>
+            </w:tcBorders>
+            <w:vAlign w:val="center"/>
+          </w:tcPr>
+          <w:p>
+            <w:pPr>
+              <w:tabs>
+                <w:tab w:val="left" w:pos="288"/>
+              </w:tabs>
+              <w:spacing w:after="120" w:line="228" w:lineRule="auto"/>
+              <w:jc w:val="center"/>
+              <w:rPr>
+                <w:rFonts w:ascii="Arial" w:hAnsi="Arial" w:cs="Arial"/>
+                <w:color w:val="000000"/>
+                <w:sz w:val="16"/>
+                <w:szCs w:val="16"/>
+              </w:rPr>
+            </w:pPr>
+            <w:r>
+              <w:rPr>
+                <w:rFonts w:ascii="Arial" w:hAnsi="Arial" w:cs="Arial"/>
+                <w:color w:val="000000"/>
+                <w:sz w:val="16"/>
+                <w:szCs w:val="16"/>
+              </w:rPr>
+              <w:t>96</w:t>
+            </w:r>
+            <w:r>
+              <w:rPr>
+                <w:rFonts w:ascii="Arial" w:hAnsi="Arial" w:cs="Arial"/>
+                <w:color w:val="000000"/>
+                <w:sz w:val="16"/>
+                <w:szCs w:val="16"/>
+              </w:rPr>
+              <w:t>-</w:t>
+            </w:r>
+            <w:r>
+              <w:rPr>
+                <w:rFonts w:ascii="Arial" w:hAnsi="Arial" w:cs="Arial"/>
+                <w:color w:val="000000"/>
+                <w:sz w:val="16"/>
+                <w:szCs w:val="16"/>
+              </w:rPr>
+              <w:t>99</w:t>
+            </w:r>
+          </w:p>
+        </w:tc>
+      </w:tr>
+    </w:tbl>
+    <w:p>
+      <w:pPr>
+        <w:rPr>
+          <w:lang w:val="es-PE"/>
+        </w:rPr>
+      </w:pPr>
+    </w:p>
+    <w:tbl>
+      <w:tblPr>
+        <w:tblStyle w:val="Tablaconcuadrcula"/>
+        <w:tblW w:w="0" w:type="auto"/>
+        <w:jc w:val="center"/>
+        <w:tblLook w:val="04A0" w:firstRow="1" w:lastRow="0" w:firstColumn="1" w:lastColumn="0" w:noHBand="0" w:noVBand="1"/>
+      </w:tblPr>
+      <w:tblGrid>
+        <w:gridCol w:w="1365"/>
+        <w:gridCol w:w="1365"/>
+      </w:tblGrid>
+      <w:tr>
+        <w:trPr>
+          <w:trHeight w:val="257"/>
+          <w:jc w:val="center"/>
+        </w:trPr>
+        <w:tc>
+          <w:tcPr>
+            <w:tcW w:w="1365" w:type="dxa"/>
+            <w:shd w:val="clear" w:color="auto" w:fill="D1D1D1" w:themeFill="background2" w:themeFillShade="E6"/>
+            <w:vAlign w:val="center"/>
+          </w:tcPr>
+          <w:p>
+            <w:pPr>
+              <w:jc w:val="center"/>
+              <w:rPr>
+                <w:sz w:val="18"/>
+                <w:szCs w:val="18"/>
+                <w:lang w:val="es-PE"/>
+              </w:rPr>
+            </w:pPr>
+            <w:r>
+              <w:rPr>
+                <w:sz w:val="18"/>
+                <w:szCs w:val="18"/>
+                <w:lang w:val="es-PE"/>
+              </w:rPr>
+              <w:t>MP</w:t>
+            </w:r>
+          </w:p>
+        </w:tc>
+        <w:tc>
+          <w:tcPr>
+            <w:tcW w:w="1365" w:type="dxa"/>
+            <w:shd w:val="clear" w:color="auto" w:fill="D1D1D1" w:themeFill="background2" w:themeFillShade="E6"/>
+            <w:vAlign w:val="center"/>
+          </w:tcPr>
+          <w:p>
+            <w:pPr>
+              <w:jc w:val="center"/>
+              <w:rPr>
+                <w:sz w:val="18"/>
+                <w:szCs w:val="18"/>
+                <w:lang w:val="es-PE"/>
+              </w:rPr>
+            </w:pPr>
+            <w:proofErr w:type="spellStart"/>
+            <w:r>
+              <w:rPr>
+                <w:sz w:val="18"/>
+                <w:szCs w:val="18"/>
+                <w:lang w:val="es-PE"/>
+              </w:rPr>
+              <w:t>Fre</w:t>
+            </w:r>
+            <w:r>
+              <w:rPr>
+                <w:sz w:val="18"/>
+                <w:szCs w:val="18"/>
+                <w:lang w:val="es-PE"/>
+              </w:rPr>
+              <w:t>q</w:t>
+            </w:r>
+            <w:r>
+              <w:rPr>
+                <w:sz w:val="18"/>
+                <w:szCs w:val="18"/>
+                <w:lang w:val="es-PE"/>
+              </w:rPr>
+              <w:t>uency</w:t>
+            </w:r>
+            <w:proofErr w:type="spellEnd"/>
+          </w:p>
+        </w:tc>
+      </w:tr>
+      <w:tr>
+        <w:trPr>
+          <w:trHeight w:val="257"/>
+          <w:jc w:val="center"/>
+        </w:trPr>
+        <w:tc>
+          <w:tcPr>
+            <w:tcW w:w="1365" w:type="dxa"/>
+            <w:vAlign w:val="center"/>
+          </w:tcPr>
+          <w:p>
+            <w:pPr>
+              <w:jc w:val="center"/>
+              <w:rPr>
+                <w:sz w:val="18"/>
+                <w:szCs w:val="18"/>
+                <w:lang w:val="es-PE"/>
+              </w:rPr>
+            </w:pPr>
+            <w:r>
+              <w:rPr>
+                <w:sz w:val="18"/>
+                <w:szCs w:val="18"/>
+                <w:lang w:val="es-PE"/>
+              </w:rPr>
+              <w:t>1</w:t>
+            </w:r>
+          </w:p>
+        </w:tc>
+        <w:tc>
+          <w:tcPr>
+            <w:tcW w:w="1365" w:type="dxa"/>
+            <w:vAlign w:val="center"/>
+          </w:tcPr>
+          <w:p>
+            <w:pPr>
+              <w:jc w:val="center"/>
+              <w:rPr>
+                <w:sz w:val="18"/>
+                <w:szCs w:val="18"/>
+                <w:lang w:val="es-PE"/>
+              </w:rPr>
+            </w:pPr>
+            <w:r>
+              <w:rPr>
+                <w:sz w:val="18"/>
+                <w:szCs w:val="18"/>
+                <w:lang w:val="es-PE"/>
+              </w:rPr>
+              <w:t>195</w:t>
+            </w:r>
+          </w:p>
+        </w:tc>
+      </w:tr>
+      <w:tr>
+        <w:trPr>
+          <w:trHeight w:val="257"/>
+          <w:jc w:val="center"/>
+        </w:trPr>
+        <w:tc>
+          <w:tcPr>
+            <w:tcW w:w="1365" w:type="dxa"/>
+            <w:vAlign w:val="center"/>
+          </w:tcPr>
+          <w:p>
+            <w:pPr>
+              <w:jc w:val="center"/>
+              <w:rPr>
+                <w:sz w:val="18"/>
+                <w:szCs w:val="18"/>
+                <w:lang w:val="es-PE"/>
+              </w:rPr>
+            </w:pPr>
+            <w:r>
+              <w:rPr>
+                <w:sz w:val="18"/>
+                <w:szCs w:val="18"/>
+                <w:lang w:val="es-PE"/>
+              </w:rPr>
+              <w:t>2</w:t>
+            </w:r>
+          </w:p>
+        </w:tc>
+        <w:tc>
+          <w:tcPr>
+            <w:tcW w:w="1365" w:type="dxa"/>
+            <w:vAlign w:val="center"/>
+          </w:tcPr>
+          <w:p>
+            <w:pPr>
+              <w:jc w:val="center"/>
+              <w:rPr>
+                <w:sz w:val="18"/>
+                <w:szCs w:val="18"/>
+                <w:lang w:val="es-PE"/>
+              </w:rPr>
+            </w:pPr>
+            <w:r>
+              <w:rPr>
+                <w:sz w:val="18"/>
+                <w:szCs w:val="18"/>
+                <w:lang w:val="es-PE"/>
+              </w:rPr>
+              <w:t>193</w:t>
+            </w:r>
+          </w:p>
+        </w:tc>
+      </w:tr>
+      <w:tr>
+        <w:trPr>
+          <w:trHeight w:val="257"/>
+          <w:jc w:val="center"/>
+        </w:trPr>
+        <w:tc>
+          <w:tcPr>
+            <w:tcW w:w="1365" w:type="dxa"/>
+            <w:vAlign w:val="center"/>
+          </w:tcPr>
+          <w:p>
+            <w:pPr>
+              <w:jc w:val="center"/>
+              <w:rPr>
+                <w:sz w:val="18"/>
+                <w:szCs w:val="18"/>
+                <w:lang w:val="es-PE"/>
+              </w:rPr>
+            </w:pPr>
+            <w:r>
+              <w:rPr>
+                <w:sz w:val="18"/>
+                <w:szCs w:val="18"/>
+                <w:lang w:val="es-PE"/>
+              </w:rPr>
+              <w:t>3</w:t>
+            </w:r>
+          </w:p>
+        </w:tc>
+        <w:tc>
+          <w:tcPr>
+            <w:tcW w:w="1365" w:type="dxa"/>
+            <w:vAlign w:val="center"/>
+          </w:tcPr>
+          <w:p>
+            <w:pPr>
+              <w:jc w:val="center"/>
+              <w:rPr>
+                <w:sz w:val="18"/>
+                <w:szCs w:val="18"/>
+                <w:lang w:val="es-PE"/>
+              </w:rPr>
+            </w:pPr>
+            <w:r>
+              <w:rPr>
+                <w:sz w:val="18"/>
+                <w:szCs w:val="18"/>
+                <w:lang w:val="es-PE"/>
+              </w:rPr>
+              <w:t>143</w:t>
+            </w:r>
+          </w:p>
+        </w:tc>
+      </w:tr>
+      <w:tr>
+        <w:trPr>
+          <w:trHeight w:val="257"/>
+          <w:jc w:val="center"/>
+        </w:trPr>
+        <w:tc>
+          <w:tcPr>
+            <w:tcW w:w="1365" w:type="dxa"/>
+            <w:vAlign w:val="center"/>
+          </w:tcPr>
+          <w:p>
+            <w:pPr>
+              <w:jc w:val="center"/>
+              <w:rPr>
+                <w:sz w:val="18"/>
+                <w:szCs w:val="18"/>
+                <w:lang w:val="es-PE"/>
+              </w:rPr>
+            </w:pPr>
+            <w:r>
+              <w:rPr>
+                <w:sz w:val="18"/>
+                <w:szCs w:val="18"/>
+                <w:lang w:val="es-PE"/>
+              </w:rPr>
+              <w:t>4</w:t>
+            </w:r>
+          </w:p>
+        </w:tc>
+        <w:tc>
+          <w:tcPr>
+            <w:tcW w:w="1365" w:type="dxa"/>
+            <w:vAlign w:val="center"/>
+          </w:tcPr>
+          <w:p>
+            <w:pPr>
+              <w:jc w:val="center"/>
+              <w:rPr>
+                <w:sz w:val="18"/>
+                <w:szCs w:val="18"/>
+                <w:lang w:val="es-PE"/>
+              </w:rPr>
+            </w:pPr>
+            <w:r>
+              <w:rPr>
+                <w:sz w:val="18"/>
+                <w:szCs w:val="18"/>
+                <w:lang w:val="es-PE"/>
+              </w:rPr>
+              <w:t>89</w:t>
+            </w:r>
+          </w:p>
+        </w:tc>
+      </w:tr>
+      <w:tr>
+        <w:trPr>
+          <w:trHeight w:val="257"/>
+          <w:jc w:val="center"/>
+        </w:trPr>
+        <w:tc>
+          <w:tcPr>
+            <w:tcW w:w="1365" w:type="dxa"/>
+            <w:vAlign w:val="center"/>
+          </w:tcPr>
+          <w:p>
+            <w:pPr>
+              <w:jc w:val="center"/>
+              <w:rPr>
+                <w:sz w:val="18"/>
+                <w:szCs w:val="18"/>
+                <w:lang w:val="es-PE"/>
+              </w:rPr>
+            </w:pPr>
+            <w:r>
+              <w:rPr>
+                <w:sz w:val="18"/>
+                <w:szCs w:val="18"/>
+                <w:lang w:val="es-PE"/>
+              </w:rPr>
+              <w:t>5</w:t>
+            </w:r>
+          </w:p>
+        </w:tc>
+        <w:tc>
+          <w:tcPr>
+            <w:tcW w:w="1365" w:type="dxa"/>
+            <w:vAlign w:val="center"/>
+          </w:tcPr>
+          <w:p>
+            <w:pPr>
+              <w:jc w:val="center"/>
+              <w:rPr>
+                <w:sz w:val="18"/>
+                <w:szCs w:val="18"/>
+                <w:lang w:val="es-PE"/>
+              </w:rPr>
+            </w:pPr>
+            <w:r>
+              <w:rPr>
+                <w:sz w:val="18"/>
+                <w:szCs w:val="18"/>
+                <w:lang w:val="es-PE"/>
+              </w:rPr>
+              <w:t>2</w:t>
+            </w:r>
+          </w:p>
+        </w:tc>
+      </w:tr>
+    </w:tbl>
+    <w:p>
+      <w:pPr>
+        <w:rPr>
+          <w:lang w:val="es-PE"/>
+        </w:rPr>
+      </w:pPr>
+    </w:p>
+    <w:p>
+      <w:r>
+        <w:t>The square dimensions are r</w:t>
+      </w:r>
+      <w:r>
+        <w:t>ounded to the nearest hundredths.</w:t>
       </w:r>
     </w:p>
     <w:p>
@@ -13,10 +1606,10 @@
           <w:noProof/>
         </w:rPr>
         <w:drawing>
-          <wp:inline distT="0" distB="0" distL="0" distR="0" wp14:anchorId="6C43AD80" wp14:editId="70FA47A4">
-            <wp:extent cx="2886913" cy="3960000"/>
-            <wp:effectExtent l="0" t="0" r="8890" b="2540"/>
-            <wp:docPr id="1976638419" name="Imagen 1" descr="Diagrama&#10;&#10;El contenido generado por IA puede ser incorrecto."/>
+          <wp:inline distT="0" distB="0" distL="0" distR="0" wp14:anchorId="49FC499C" wp14:editId="7B82BAD0">
+            <wp:extent cx="2923871" cy="3960000"/>
+            <wp:effectExtent l="0" t="0" r="0" b="2540"/>
+            <wp:docPr id="455332894" name="Imagen 1" descr="Diagrama&#10;&#10;El contenido generado por IA puede ser incorrecto."/>
             <wp:cNvGraphicFramePr>
               <a:graphicFrameLocks xmlns:a="http://schemas.openxmlformats.org/drawingml/2006/main" noChangeAspect="1"/>
             </wp:cNvGraphicFramePr>
@@ -24,11 +1617,11 @@
               <a:graphicData uri="http://schemas.openxmlformats.org/drawingml/2006/picture">
                 <pic:pic xmlns:pic="http://schemas.openxmlformats.org/drawingml/2006/picture">
                   <pic:nvPicPr>
-                    <pic:cNvPr id="1976638419" name="Imagen 1" descr="Diagrama&#10;&#10;El contenido generado por IA puede ser incorrecto."/>
+                    <pic:cNvPr id="455332894" name="Imagen 1" descr="Diagrama&#10;&#10;El contenido generado por IA puede ser incorrecto."/>
                     <pic:cNvPicPr/>
                   </pic:nvPicPr>
                   <pic:blipFill>
-                    <a:blip r:embed="rId4"/>
+                    <a:blip r:embed="rId5"/>
                     <a:stretch>
                       <a:fillRect/>
                     </a:stretch>
@@ -36,7 +1629,961 @@
                   <pic:spPr>
                     <a:xfrm>
                       <a:off x="0" y="0"/>
-                      <a:ext cx="2886913" cy="3960000"/>
+                      <a:ext cx="2923871" cy="3960000"/>
+                    </a:xfrm>
+                    <a:prstGeom prst="rect">
+                      <a:avLst/>
+                    </a:prstGeom>
+                  </pic:spPr>
+                </pic:pic>
+              </a:graphicData>
+            </a:graphic>
+          </wp:inline>
+        </w:drawing>
+      </w:r>
+      <w:r>
+        <w:rPr>
+          <w:noProof/>
+        </w:rPr>
+        <w:drawing>
+          <wp:inline distT="0" distB="0" distL="0" distR="0" wp14:anchorId="7F675790" wp14:editId="5E9593AD">
+            <wp:extent cx="2978299" cy="3960000"/>
+            <wp:effectExtent l="0" t="0" r="0" b="2540"/>
+            <wp:docPr id="2131014267" name="Imagen 1" descr="Gráfico&#10;&#10;El contenido generado por IA puede ser incorrecto."/>
+            <wp:cNvGraphicFramePr>
+              <a:graphicFrameLocks xmlns:a="http://schemas.openxmlformats.org/drawingml/2006/main" noChangeAspect="1"/>
+            </wp:cNvGraphicFramePr>
+            <a:graphic xmlns:a="http://schemas.openxmlformats.org/drawingml/2006/main">
+              <a:graphicData uri="http://schemas.openxmlformats.org/drawingml/2006/picture">
+                <pic:pic xmlns:pic="http://schemas.openxmlformats.org/drawingml/2006/picture">
+                  <pic:nvPicPr>
+                    <pic:cNvPr id="2131014267" name="Imagen 1" descr="Gráfico&#10;&#10;El contenido generado por IA puede ser incorrecto."/>
+                    <pic:cNvPicPr/>
+                  </pic:nvPicPr>
+                  <pic:blipFill>
+                    <a:blip r:embed="rId6"/>
+                    <a:stretch>
+                      <a:fillRect/>
+                    </a:stretch>
+                  </pic:blipFill>
+                  <pic:spPr>
+                    <a:xfrm>
+                      <a:off x="0" y="0"/>
+                      <a:ext cx="2978299" cy="3960000"/>
+                    </a:xfrm>
+                    <a:prstGeom prst="rect">
+                      <a:avLst/>
+                    </a:prstGeom>
+                  </pic:spPr>
+                </pic:pic>
+              </a:graphicData>
+            </a:graphic>
+          </wp:inline>
+        </w:drawing>
+      </w:r>
+    </w:p>
+    <w:tbl>
+      <w:tblPr>
+        <w:tblStyle w:val="Tablaconcuadrcula"/>
+        <w:tblpPr w:leftFromText="141" w:rightFromText="141" w:vertAnchor="text" w:horzAnchor="page" w:tblpX="5844" w:tblpY="3903"/>
+        <w:tblW w:w="0" w:type="auto"/>
+        <w:tblLook w:val="04A0" w:firstRow="1" w:lastRow="0" w:firstColumn="1" w:lastColumn="0" w:noHBand="0" w:noVBand="1"/>
+      </w:tblPr>
+      <w:tblGrid>
+        <w:gridCol w:w="2039"/>
+        <w:gridCol w:w="2039"/>
+      </w:tblGrid>
+      <w:tr>
+        <w:trPr>
+          <w:trHeight w:val="460"/>
+        </w:trPr>
+        <w:tc>
+          <w:tcPr>
+            <w:tcW w:w="2039" w:type="dxa"/>
+          </w:tcPr>
+          <w:p>
+            <w:proofErr w:type="spellStart"/>
+            <w:r>
+              <w:lastRenderedPageBreak/>
+              <w:t>Cudrados</w:t>
+            </w:r>
+            <w:proofErr w:type="spellEnd"/>
+            <w:r>
+              <w:t xml:space="preserve"> </w:t>
+            </w:r>
+            <w:proofErr w:type="spellStart"/>
+            <w:r>
+              <w:t>Totales</w:t>
+            </w:r>
+            <w:proofErr w:type="spellEnd"/>
+          </w:p>
+        </w:tc>
+        <w:tc>
+          <w:tcPr>
+            <w:tcW w:w="2039" w:type="dxa"/>
+          </w:tcPr>
+          <w:p>
+            <w:r>
+              <w:t>6 x 8</w:t>
+            </w:r>
+          </w:p>
+        </w:tc>
+      </w:tr>
+      <w:tr>
+        <w:trPr>
+          <w:trHeight w:val="430"/>
+        </w:trPr>
+        <w:tc>
+          <w:tcPr>
+            <w:tcW w:w="2039" w:type="dxa"/>
+          </w:tcPr>
+          <w:p>
+            <w:proofErr w:type="spellStart"/>
+            <w:r>
+              <w:t>Cuadrados</w:t>
+            </w:r>
+            <w:proofErr w:type="spellEnd"/>
+            <w:r>
+              <w:t xml:space="preserve"> Vacíos</w:t>
+            </w:r>
+          </w:p>
+        </w:tc>
+        <w:tc>
+          <w:tcPr>
+            <w:tcW w:w="2039" w:type="dxa"/>
+          </w:tcPr>
+          <w:p>
+            <w:r>
+              <w:t>5</w:t>
+            </w:r>
+          </w:p>
+        </w:tc>
+      </w:tr>
+      <w:tr>
+        <w:trPr>
+          <w:trHeight w:val="460"/>
+        </w:trPr>
+        <w:tc>
+          <w:tcPr>
+            <w:tcW w:w="2039" w:type="dxa"/>
+          </w:tcPr>
+          <w:p>
+            <w:proofErr w:type="spellStart"/>
+            <w:r>
+              <w:t>Hexágonos</w:t>
+            </w:r>
+            <w:proofErr w:type="spellEnd"/>
+            <w:r>
+              <w:t xml:space="preserve"> </w:t>
+            </w:r>
+            <w:proofErr w:type="spellStart"/>
+            <w:r>
+              <w:t>Totales</w:t>
+            </w:r>
+            <w:proofErr w:type="spellEnd"/>
+          </w:p>
+        </w:tc>
+        <w:tc>
+          <w:tcPr>
+            <w:tcW w:w="2039" w:type="dxa"/>
+          </w:tcPr>
+          <w:p>
+            <w:r>
+              <w:t>x</w:t>
+            </w:r>
+          </w:p>
+        </w:tc>
+      </w:tr>
+      <w:tr>
+        <w:trPr>
+          <w:trHeight w:val="430"/>
+        </w:trPr>
+        <w:tc>
+          <w:tcPr>
+            <w:tcW w:w="2039" w:type="dxa"/>
+          </w:tcPr>
+          <w:p>
+            <w:proofErr w:type="spellStart"/>
+            <w:r>
+              <w:t>Hexágonos</w:t>
+            </w:r>
+            <w:proofErr w:type="spellEnd"/>
+            <w:r>
+              <w:t xml:space="preserve"> Vacíos</w:t>
+            </w:r>
+          </w:p>
+        </w:tc>
+        <w:tc>
+          <w:tcPr>
+            <w:tcW w:w="2039" w:type="dxa"/>
+          </w:tcPr>
+          <w:p>
+            <w:r>
+              <w:t>x</w:t>
+            </w:r>
+          </w:p>
+        </w:tc>
+      </w:tr>
+    </w:tbl>
+    <w:p>
+      <w:r>
+        <w:rPr>
+          <w:noProof/>
+        </w:rPr>
+        <w:drawing>
+          <wp:inline distT="0" distB="0" distL="0" distR="0" wp14:anchorId="2F8AF0A7" wp14:editId="379C415A">
+            <wp:extent cx="2985376" cy="3960000"/>
+            <wp:effectExtent l="0" t="0" r="5715" b="2540"/>
+            <wp:docPr id="1078281551" name="Imagen 1" descr="Gráfico, Gráfico de dispersión&#10;&#10;El contenido generado por IA puede ser incorrecto."/>
+            <wp:cNvGraphicFramePr>
+              <a:graphicFrameLocks xmlns:a="http://schemas.openxmlformats.org/drawingml/2006/main" noChangeAspect="1"/>
+            </wp:cNvGraphicFramePr>
+            <a:graphic xmlns:a="http://schemas.openxmlformats.org/drawingml/2006/main">
+              <a:graphicData uri="http://schemas.openxmlformats.org/drawingml/2006/picture">
+                <pic:pic xmlns:pic="http://schemas.openxmlformats.org/drawingml/2006/picture">
+                  <pic:nvPicPr>
+                    <pic:cNvPr id="1078281551" name="Imagen 1" descr="Gráfico, Gráfico de dispersión&#10;&#10;El contenido generado por IA puede ser incorrecto."/>
+                    <pic:cNvPicPr/>
+                  </pic:nvPicPr>
+                  <pic:blipFill>
+                    <a:blip r:embed="rId7"/>
+                    <a:stretch>
+                      <a:fillRect/>
+                    </a:stretch>
+                  </pic:blipFill>
+                  <pic:spPr>
+                    <a:xfrm>
+                      <a:off x="0" y="0"/>
+                      <a:ext cx="2985376" cy="3960000"/>
+                    </a:xfrm>
+                    <a:prstGeom prst="rect">
+                      <a:avLst/>
+                    </a:prstGeom>
+                  </pic:spPr>
+                </pic:pic>
+              </a:graphicData>
+            </a:graphic>
+          </wp:inline>
+        </w:drawing>
+      </w:r>
+    </w:p>
+    <w:p>
+      <w:pPr>
+        <w:rPr>
+          <w:b/>
+          <w:bCs/>
+          <w:lang w:val="es-PE"/>
+        </w:rPr>
+      </w:pPr>
+    </w:p>
+    <w:p>
+      <w:pPr>
+        <w:rPr>
+          <w:b/>
+          <w:bCs/>
+          <w:lang w:val="es-PE"/>
+        </w:rPr>
+      </w:pPr>
+      <w:proofErr w:type="spellStart"/>
+      <w:r>
+        <w:rPr>
+          <w:b/>
+          <w:bCs/>
+          <w:lang w:val="es-PE"/>
+        </w:rPr>
+        <w:t>Zone</w:t>
+      </w:r>
+      <w:proofErr w:type="spellEnd"/>
+      <w:r>
+        <w:rPr>
+          <w:b/>
+          <w:bCs/>
+          <w:lang w:val="es-PE"/>
+        </w:rPr>
+        <w:t xml:space="preserve"> 1 </w:t>
+      </w:r>
+      <w:proofErr w:type="spellStart"/>
+      <w:r>
+        <w:rPr>
+          <w:b/>
+          <w:bCs/>
+          <w:lang w:val="es-PE"/>
+        </w:rPr>
+        <w:t>Area</w:t>
+      </w:r>
+      <w:proofErr w:type="spellEnd"/>
+    </w:p>
+    <w:p>
+      <w:r>
+        <w:rPr>
+          <w:noProof/>
+        </w:rPr>
+        <w:drawing>
+          <wp:inline distT="0" distB="0" distL="0" distR="0" wp14:anchorId="74AEB549" wp14:editId="6E0789CF">
+            <wp:extent cx="2930874" cy="3960000"/>
+            <wp:effectExtent l="0" t="0" r="3175" b="2540"/>
+            <wp:docPr id="543108541" name="Imagen 1" descr="Diagrama&#10;&#10;El contenido generado por IA puede ser incorrecto."/>
+            <wp:cNvGraphicFramePr>
+              <a:graphicFrameLocks xmlns:a="http://schemas.openxmlformats.org/drawingml/2006/main" noChangeAspect="1"/>
+            </wp:cNvGraphicFramePr>
+            <a:graphic xmlns:a="http://schemas.openxmlformats.org/drawingml/2006/main">
+              <a:graphicData uri="http://schemas.openxmlformats.org/drawingml/2006/picture">
+                <pic:pic xmlns:pic="http://schemas.openxmlformats.org/drawingml/2006/picture">
+                  <pic:nvPicPr>
+                    <pic:cNvPr id="543108541" name="Imagen 1" descr="Diagrama&#10;&#10;El contenido generado por IA puede ser incorrecto."/>
+                    <pic:cNvPicPr/>
+                  </pic:nvPicPr>
+                  <pic:blipFill>
+                    <a:blip r:embed="rId8"/>
+                    <a:stretch>
+                      <a:fillRect/>
+                    </a:stretch>
+                  </pic:blipFill>
+                  <pic:spPr>
+                    <a:xfrm>
+                      <a:off x="0" y="0"/>
+                      <a:ext cx="2930874" cy="3960000"/>
+                    </a:xfrm>
+                    <a:prstGeom prst="rect">
+                      <a:avLst/>
+                    </a:prstGeom>
+                  </pic:spPr>
+                </pic:pic>
+              </a:graphicData>
+            </a:graphic>
+          </wp:inline>
+        </w:drawing>
+      </w:r>
+      <w:r>
+        <w:rPr>
+          <w:noProof/>
+        </w:rPr>
+        <w:drawing>
+          <wp:inline distT="0" distB="0" distL="0" distR="0" wp14:anchorId="4D4A2A3C" wp14:editId="22FF96ED">
+            <wp:extent cx="2984211" cy="3960000"/>
+            <wp:effectExtent l="0" t="0" r="6985" b="2540"/>
+            <wp:docPr id="834477818" name="Imagen 1" descr="Gráfico&#10;&#10;El contenido generado por IA puede ser incorrecto."/>
+            <wp:cNvGraphicFramePr>
+              <a:graphicFrameLocks xmlns:a="http://schemas.openxmlformats.org/drawingml/2006/main" noChangeAspect="1"/>
+            </wp:cNvGraphicFramePr>
+            <a:graphic xmlns:a="http://schemas.openxmlformats.org/drawingml/2006/main">
+              <a:graphicData uri="http://schemas.openxmlformats.org/drawingml/2006/picture">
+                <pic:pic xmlns:pic="http://schemas.openxmlformats.org/drawingml/2006/picture">
+                  <pic:nvPicPr>
+                    <pic:cNvPr id="834477818" name="Imagen 1" descr="Gráfico&#10;&#10;El contenido generado por IA puede ser incorrecto."/>
+                    <pic:cNvPicPr/>
+                  </pic:nvPicPr>
+                  <pic:blipFill>
+                    <a:blip r:embed="rId9"/>
+                    <a:stretch>
+                      <a:fillRect/>
+                    </a:stretch>
+                  </pic:blipFill>
+                  <pic:spPr>
+                    <a:xfrm>
+                      <a:off x="0" y="0"/>
+                      <a:ext cx="2984211" cy="3960000"/>
+                    </a:xfrm>
+                    <a:prstGeom prst="rect">
+                      <a:avLst/>
+                    </a:prstGeom>
+                  </pic:spPr>
+                </pic:pic>
+              </a:graphicData>
+            </a:graphic>
+          </wp:inline>
+        </w:drawing>
+      </w:r>
+    </w:p>
+    <w:tbl>
+      <w:tblPr>
+        <w:tblStyle w:val="Tablaconcuadrcula"/>
+        <w:tblpPr w:leftFromText="141" w:rightFromText="141" w:vertAnchor="text" w:horzAnchor="page" w:tblpX="5945" w:tblpY="3952"/>
+        <w:tblW w:w="0" w:type="auto"/>
+        <w:tblLook w:val="04A0" w:firstRow="1" w:lastRow="0" w:firstColumn="1" w:lastColumn="0" w:noHBand="0" w:noVBand="1"/>
+      </w:tblPr>
+      <w:tblGrid>
+        <w:gridCol w:w="2039"/>
+        <w:gridCol w:w="2039"/>
+      </w:tblGrid>
+      <w:tr>
+        <w:trPr>
+          <w:trHeight w:val="460"/>
+        </w:trPr>
+        <w:tc>
+          <w:tcPr>
+            <w:tcW w:w="2039" w:type="dxa"/>
+          </w:tcPr>
+          <w:p>
+            <w:proofErr w:type="spellStart"/>
+            <w:r>
+              <w:lastRenderedPageBreak/>
+              <w:t>Cudrados</w:t>
+            </w:r>
+            <w:proofErr w:type="spellEnd"/>
+            <w:r>
+              <w:t xml:space="preserve"> </w:t>
+            </w:r>
+            <w:proofErr w:type="spellStart"/>
+            <w:r>
+              <w:t>Totales</w:t>
+            </w:r>
+            <w:proofErr w:type="spellEnd"/>
+          </w:p>
+        </w:tc>
+        <w:tc>
+          <w:tcPr>
+            <w:tcW w:w="2039" w:type="dxa"/>
+          </w:tcPr>
+          <w:p>
+            <w:r>
+              <w:t xml:space="preserve">6 x </w:t>
+            </w:r>
+            <w:r>
+              <w:t>9</w:t>
+            </w:r>
+          </w:p>
+        </w:tc>
+      </w:tr>
+      <w:tr>
+        <w:trPr>
+          <w:trHeight w:val="430"/>
+        </w:trPr>
+        <w:tc>
+          <w:tcPr>
+            <w:tcW w:w="2039" w:type="dxa"/>
+          </w:tcPr>
+          <w:p>
+            <w:proofErr w:type="spellStart"/>
+            <w:r>
+              <w:t>Cuadrados</w:t>
+            </w:r>
+            <w:proofErr w:type="spellEnd"/>
+            <w:r>
+              <w:t xml:space="preserve"> Vacíos</w:t>
+            </w:r>
+          </w:p>
+        </w:tc>
+        <w:tc>
+          <w:tcPr>
+            <w:tcW w:w="2039" w:type="dxa"/>
+          </w:tcPr>
+          <w:p>
+            <w:r>
+              <w:t>7</w:t>
+            </w:r>
+          </w:p>
+        </w:tc>
+      </w:tr>
+      <w:tr>
+        <w:trPr>
+          <w:trHeight w:val="460"/>
+        </w:trPr>
+        <w:tc>
+          <w:tcPr>
+            <w:tcW w:w="2039" w:type="dxa"/>
+          </w:tcPr>
+          <w:p>
+            <w:proofErr w:type="spellStart"/>
+            <w:r>
+              <w:t>Hexágonos</w:t>
+            </w:r>
+            <w:proofErr w:type="spellEnd"/>
+            <w:r>
+              <w:t xml:space="preserve"> </w:t>
+            </w:r>
+            <w:proofErr w:type="spellStart"/>
+            <w:r>
+              <w:t>Totales</w:t>
+            </w:r>
+            <w:proofErr w:type="spellEnd"/>
+          </w:p>
+        </w:tc>
+        <w:tc>
+          <w:tcPr>
+            <w:tcW w:w="2039" w:type="dxa"/>
+          </w:tcPr>
+          <w:p>
+            <w:r>
+              <w:t>x</w:t>
+            </w:r>
+          </w:p>
+        </w:tc>
+      </w:tr>
+      <w:tr>
+        <w:trPr>
+          <w:trHeight w:val="430"/>
+        </w:trPr>
+        <w:tc>
+          <w:tcPr>
+            <w:tcW w:w="2039" w:type="dxa"/>
+          </w:tcPr>
+          <w:p>
+            <w:proofErr w:type="spellStart"/>
+            <w:r>
+              <w:t>Hexágonos</w:t>
+            </w:r>
+            <w:proofErr w:type="spellEnd"/>
+            <w:r>
+              <w:t xml:space="preserve"> Vacíos</w:t>
+            </w:r>
+          </w:p>
+        </w:tc>
+        <w:tc>
+          <w:tcPr>
+            <w:tcW w:w="2039" w:type="dxa"/>
+          </w:tcPr>
+          <w:p>
+            <w:r>
+              <w:t>x</w:t>
+            </w:r>
+          </w:p>
+        </w:tc>
+      </w:tr>
+    </w:tbl>
+    <w:p>
+      <w:r>
+        <w:rPr>
+          <w:noProof/>
+        </w:rPr>
+        <w:drawing>
+          <wp:inline distT="0" distB="0" distL="0" distR="0" wp14:anchorId="23126482" wp14:editId="752C789E">
+            <wp:extent cx="2960481" cy="3960000"/>
+            <wp:effectExtent l="0" t="0" r="0" b="2540"/>
+            <wp:docPr id="368686105" name="Imagen 1" descr="Gráfico&#10;&#10;El contenido generado por IA puede ser incorrecto."/>
+            <wp:cNvGraphicFramePr>
+              <a:graphicFrameLocks xmlns:a="http://schemas.openxmlformats.org/drawingml/2006/main" noChangeAspect="1"/>
+            </wp:cNvGraphicFramePr>
+            <a:graphic xmlns:a="http://schemas.openxmlformats.org/drawingml/2006/main">
+              <a:graphicData uri="http://schemas.openxmlformats.org/drawingml/2006/picture">
+                <pic:pic xmlns:pic="http://schemas.openxmlformats.org/drawingml/2006/picture">
+                  <pic:nvPicPr>
+                    <pic:cNvPr id="368686105" name="Imagen 1" descr="Gráfico&#10;&#10;El contenido generado por IA puede ser incorrecto."/>
+                    <pic:cNvPicPr/>
+                  </pic:nvPicPr>
+                  <pic:blipFill>
+                    <a:blip r:embed="rId10"/>
+                    <a:stretch>
+                      <a:fillRect/>
+                    </a:stretch>
+                  </pic:blipFill>
+                  <pic:spPr>
+                    <a:xfrm>
+                      <a:off x="0" y="0"/>
+                      <a:ext cx="2960481" cy="3960000"/>
+                    </a:xfrm>
+                    <a:prstGeom prst="rect">
+                      <a:avLst/>
+                    </a:prstGeom>
+                  </pic:spPr>
+                </pic:pic>
+              </a:graphicData>
+            </a:graphic>
+          </wp:inline>
+        </w:drawing>
+      </w:r>
+    </w:p>
+    <w:p>
+      <w:pPr>
+        <w:rPr>
+          <w:lang w:val="es-PE"/>
+        </w:rPr>
+      </w:pPr>
+    </w:p>
+    <w:p>
+      <w:pPr>
+        <w:rPr>
+          <w:b/>
+          <w:bCs/>
+          <w:lang w:val="es-PE"/>
+        </w:rPr>
+      </w:pPr>
+      <w:proofErr w:type="spellStart"/>
+      <w:r>
+        <w:rPr>
+          <w:b/>
+          <w:bCs/>
+          <w:lang w:val="es-PE"/>
+        </w:rPr>
+        <w:t>Zone</w:t>
+      </w:r>
+      <w:proofErr w:type="spellEnd"/>
+      <w:r>
+        <w:rPr>
+          <w:b/>
+          <w:bCs/>
+          <w:lang w:val="es-PE"/>
+        </w:rPr>
+        <w:t xml:space="preserve"> 1 + </w:t>
+      </w:r>
+      <w:proofErr w:type="spellStart"/>
+      <w:r>
+        <w:rPr>
+          <w:b/>
+          <w:bCs/>
+          <w:lang w:val="es-PE"/>
+        </w:rPr>
+        <w:t>Zone</w:t>
+      </w:r>
+      <w:proofErr w:type="spellEnd"/>
+      <w:r>
+        <w:rPr>
+          <w:b/>
+          <w:bCs/>
+          <w:lang w:val="es-PE"/>
+        </w:rPr>
+        <w:t xml:space="preserve"> 2</w:t>
+      </w:r>
+    </w:p>
+    <w:p>
+      <w:pPr>
+        <w:rPr>
+          <w:lang w:val="es-PE"/>
+        </w:rPr>
+      </w:pPr>
+      <w:r>
+        <w:rPr>
+          <w:noProof/>
+        </w:rPr>
+        <w:drawing>
+          <wp:inline distT="0" distB="0" distL="0" distR="0" wp14:anchorId="3189F445" wp14:editId="15F2A227">
+            <wp:extent cx="2927368" cy="3960000"/>
+            <wp:effectExtent l="0" t="0" r="6350" b="2540"/>
+            <wp:docPr id="496057938" name="Imagen 1" descr="Diagrama&#10;&#10;El contenido generado por IA puede ser incorrecto."/>
+            <wp:cNvGraphicFramePr>
+              <a:graphicFrameLocks xmlns:a="http://schemas.openxmlformats.org/drawingml/2006/main" noChangeAspect="1"/>
+            </wp:cNvGraphicFramePr>
+            <a:graphic xmlns:a="http://schemas.openxmlformats.org/drawingml/2006/main">
+              <a:graphicData uri="http://schemas.openxmlformats.org/drawingml/2006/picture">
+                <pic:pic xmlns:pic="http://schemas.openxmlformats.org/drawingml/2006/picture">
+                  <pic:nvPicPr>
+                    <pic:cNvPr id="496057938" name="Imagen 1" descr="Diagrama&#10;&#10;El contenido generado por IA puede ser incorrecto."/>
+                    <pic:cNvPicPr/>
+                  </pic:nvPicPr>
+                  <pic:blipFill>
+                    <a:blip r:embed="rId11"/>
+                    <a:stretch>
+                      <a:fillRect/>
+                    </a:stretch>
+                  </pic:blipFill>
+                  <pic:spPr>
+                    <a:xfrm>
+                      <a:off x="0" y="0"/>
+                      <a:ext cx="2927368" cy="3960000"/>
+                    </a:xfrm>
+                    <a:prstGeom prst="rect">
+                      <a:avLst/>
+                    </a:prstGeom>
+                  </pic:spPr>
+                </pic:pic>
+              </a:graphicData>
+            </a:graphic>
+          </wp:inline>
+        </w:drawing>
+      </w:r>
+      <w:r>
+        <w:rPr>
+          <w:noProof/>
+        </w:rPr>
+        <w:drawing>
+          <wp:inline distT="0" distB="0" distL="0" distR="0" wp14:anchorId="4253996C" wp14:editId="4EDD8CBD">
+            <wp:extent cx="3018495" cy="3960000"/>
+            <wp:effectExtent l="0" t="0" r="0" b="2540"/>
+            <wp:docPr id="1833829929" name="Imagen 1" descr="Gráfico, Gráfico de dispersión&#10;&#10;El contenido generado por IA puede ser incorrecto."/>
+            <wp:cNvGraphicFramePr>
+              <a:graphicFrameLocks xmlns:a="http://schemas.openxmlformats.org/drawingml/2006/main" noChangeAspect="1"/>
+            </wp:cNvGraphicFramePr>
+            <a:graphic xmlns:a="http://schemas.openxmlformats.org/drawingml/2006/main">
+              <a:graphicData uri="http://schemas.openxmlformats.org/drawingml/2006/picture">
+                <pic:pic xmlns:pic="http://schemas.openxmlformats.org/drawingml/2006/picture">
+                  <pic:nvPicPr>
+                    <pic:cNvPr id="1833829929" name="Imagen 1" descr="Gráfico, Gráfico de dispersión&#10;&#10;El contenido generado por IA puede ser incorrecto."/>
+                    <pic:cNvPicPr/>
+                  </pic:nvPicPr>
+                  <pic:blipFill>
+                    <a:blip r:embed="rId12"/>
+                    <a:stretch>
+                      <a:fillRect/>
+                    </a:stretch>
+                  </pic:blipFill>
+                  <pic:spPr>
+                    <a:xfrm>
+                      <a:off x="0" y="0"/>
+                      <a:ext cx="3018495" cy="3960000"/>
+                    </a:xfrm>
+                    <a:prstGeom prst="rect">
+                      <a:avLst/>
+                    </a:prstGeom>
+                  </pic:spPr>
+                </pic:pic>
+              </a:graphicData>
+            </a:graphic>
+          </wp:inline>
+        </w:drawing>
+      </w:r>
+    </w:p>
+    <w:tbl>
+      <w:tblPr>
+        <w:tblStyle w:val="Tablaconcuadrcula"/>
+        <w:tblpPr w:leftFromText="141" w:rightFromText="141" w:vertAnchor="text" w:horzAnchor="page" w:tblpX="5995" w:tblpY="3868"/>
+        <w:tblW w:w="0" w:type="auto"/>
+        <w:tblLook w:val="04A0" w:firstRow="1" w:lastRow="0" w:firstColumn="1" w:lastColumn="0" w:noHBand="0" w:noVBand="1"/>
+      </w:tblPr>
+      <w:tblGrid>
+        <w:gridCol w:w="2039"/>
+        <w:gridCol w:w="2039"/>
+      </w:tblGrid>
+      <w:tr>
+        <w:trPr>
+          <w:trHeight w:val="460"/>
+        </w:trPr>
+        <w:tc>
+          <w:tcPr>
+            <w:tcW w:w="2039" w:type="dxa"/>
+          </w:tcPr>
+          <w:p>
+            <w:proofErr w:type="spellStart"/>
+            <w:r>
+              <w:lastRenderedPageBreak/>
+              <w:t>Cudrados</w:t>
+            </w:r>
+            <w:proofErr w:type="spellEnd"/>
+            <w:r>
+              <w:t xml:space="preserve"> </w:t>
+            </w:r>
+            <w:proofErr w:type="spellStart"/>
+            <w:r>
+              <w:t>Totales</w:t>
+            </w:r>
+            <w:proofErr w:type="spellEnd"/>
+          </w:p>
+        </w:tc>
+        <w:tc>
+          <w:tcPr>
+            <w:tcW w:w="2039" w:type="dxa"/>
+          </w:tcPr>
+          <w:p>
+            <w:r>
+              <w:t>2 x 4</w:t>
+            </w:r>
+          </w:p>
+        </w:tc>
+      </w:tr>
+      <w:tr>
+        <w:trPr>
+          <w:trHeight w:val="430"/>
+        </w:trPr>
+        <w:tc>
+          <w:tcPr>
+            <w:tcW w:w="2039" w:type="dxa"/>
+          </w:tcPr>
+          <w:p>
+            <w:proofErr w:type="spellStart"/>
+            <w:r>
+              <w:t>Cuadrados</w:t>
+            </w:r>
+            <w:proofErr w:type="spellEnd"/>
+            <w:r>
+              <w:t xml:space="preserve"> Vacíos</w:t>
+            </w:r>
+          </w:p>
+        </w:tc>
+        <w:tc>
+          <w:tcPr>
+            <w:tcW w:w="2039" w:type="dxa"/>
+          </w:tcPr>
+          <w:p>
+            <w:r>
+              <w:t>0</w:t>
+            </w:r>
+          </w:p>
+        </w:tc>
+      </w:tr>
+      <w:tr>
+        <w:trPr>
+          <w:trHeight w:val="460"/>
+        </w:trPr>
+        <w:tc>
+          <w:tcPr>
+            <w:tcW w:w="2039" w:type="dxa"/>
+          </w:tcPr>
+          <w:p>
+            <w:proofErr w:type="spellStart"/>
+            <w:r>
+              <w:t>Hexágonos</w:t>
+            </w:r>
+            <w:proofErr w:type="spellEnd"/>
+            <w:r>
+              <w:t xml:space="preserve"> </w:t>
+            </w:r>
+            <w:proofErr w:type="spellStart"/>
+            <w:r>
+              <w:t>Totales</w:t>
+            </w:r>
+            <w:proofErr w:type="spellEnd"/>
+          </w:p>
+        </w:tc>
+        <w:tc>
+          <w:tcPr>
+            <w:tcW w:w="2039" w:type="dxa"/>
+          </w:tcPr>
+          <w:p>
+            <w:r>
+              <w:t>x</w:t>
+            </w:r>
+          </w:p>
+        </w:tc>
+      </w:tr>
+      <w:tr>
+        <w:trPr>
+          <w:trHeight w:val="430"/>
+        </w:trPr>
+        <w:tc>
+          <w:tcPr>
+            <w:tcW w:w="2039" w:type="dxa"/>
+          </w:tcPr>
+          <w:p>
+            <w:proofErr w:type="spellStart"/>
+            <w:r>
+              <w:t>Hexágonos</w:t>
+            </w:r>
+            <w:proofErr w:type="spellEnd"/>
+            <w:r>
+              <w:t xml:space="preserve"> Vacíos</w:t>
+            </w:r>
+          </w:p>
+        </w:tc>
+        <w:tc>
+          <w:tcPr>
+            <w:tcW w:w="2039" w:type="dxa"/>
+          </w:tcPr>
+          <w:p>
+            <w:r>
+              <w:t>x</w:t>
+            </w:r>
+          </w:p>
+        </w:tc>
+      </w:tr>
+    </w:tbl>
+    <w:p>
+      <w:pPr>
+        <w:rPr>
+          <w:lang w:val="es-PE"/>
+        </w:rPr>
+      </w:pPr>
+      <w:r>
+        <w:rPr>
+          <w:noProof/>
+        </w:rPr>
+        <w:drawing>
+          <wp:inline distT="0" distB="0" distL="0" distR="0" wp14:anchorId="1EE10B92" wp14:editId="766A5791">
+            <wp:extent cx="3020982" cy="3960000"/>
+            <wp:effectExtent l="0" t="0" r="8255" b="2540"/>
+            <wp:docPr id="632651311" name="Imagen 1" descr="Gráfico, Gráfico radial, Gráfico de dispersión&#10;&#10;El contenido generado por IA puede ser incorrecto."/>
+            <wp:cNvGraphicFramePr>
+              <a:graphicFrameLocks xmlns:a="http://schemas.openxmlformats.org/drawingml/2006/main" noChangeAspect="1"/>
+            </wp:cNvGraphicFramePr>
+            <a:graphic xmlns:a="http://schemas.openxmlformats.org/drawingml/2006/main">
+              <a:graphicData uri="http://schemas.openxmlformats.org/drawingml/2006/picture">
+                <pic:pic xmlns:pic="http://schemas.openxmlformats.org/drawingml/2006/picture">
+                  <pic:nvPicPr>
+                    <pic:cNvPr id="632651311" name="Imagen 1" descr="Gráfico, Gráfico radial, Gráfico de dispersión&#10;&#10;El contenido generado por IA puede ser incorrecto."/>
+                    <pic:cNvPicPr/>
+                  </pic:nvPicPr>
+                  <pic:blipFill>
+                    <a:blip r:embed="rId13"/>
+                    <a:stretch>
+                      <a:fillRect/>
+                    </a:stretch>
+                  </pic:blipFill>
+                  <pic:spPr>
+                    <a:xfrm>
+                      <a:off x="0" y="0"/>
+                      <a:ext cx="3020982" cy="3960000"/>
+                    </a:xfrm>
+                    <a:prstGeom prst="rect">
+                      <a:avLst/>
+                    </a:prstGeom>
+                  </pic:spPr>
+                </pic:pic>
+              </a:graphicData>
+            </a:graphic>
+          </wp:inline>
+        </w:drawing>
+      </w:r>
+    </w:p>
+    <w:p>
+      <w:pPr>
+        <w:rPr>
+          <w:lang w:val="es-PE"/>
+        </w:rPr>
+      </w:pPr>
+    </w:p>
+    <w:p>
+      <w:pPr>
+        <w:rPr>
+          <w:b/>
+          <w:bCs/>
+          <w:lang w:val="es-PE"/>
+        </w:rPr>
+      </w:pPr>
+      <w:r>
+        <w:rPr>
+          <w:b/>
+          <w:bCs/>
+          <w:lang w:val="es-PE"/>
+        </w:rPr>
+        <w:t xml:space="preserve">Sigma </w:t>
+      </w:r>
+      <w:proofErr w:type="spellStart"/>
+      <w:r>
+        <w:rPr>
+          <w:b/>
+          <w:bCs/>
+          <w:lang w:val="es-PE"/>
+        </w:rPr>
+        <w:t>value</w:t>
+      </w:r>
+      <w:proofErr w:type="spellEnd"/>
+      <w:r>
+        <w:rPr>
+          <w:b/>
+          <w:bCs/>
+          <w:lang w:val="es-PE"/>
+        </w:rPr>
+        <w:t xml:space="preserve"> = 1.2</w:t>
+      </w:r>
+    </w:p>
+    <w:p>
+      <w:r>
+        <w:rPr>
+          <w:noProof/>
+        </w:rPr>
+        <w:drawing>
+          <wp:inline distT="0" distB="0" distL="0" distR="0" wp14:anchorId="2E769ABC" wp14:editId="171AECC0">
+            <wp:extent cx="3032989" cy="3960000"/>
+            <wp:effectExtent l="0" t="0" r="0" b="2540"/>
+            <wp:docPr id="1444444826" name="Imagen 1" descr="Gráfico de dispersión&#10;&#10;El contenido generado por IA puede ser incorrecto."/>
+            <wp:cNvGraphicFramePr>
+              <a:graphicFrameLocks xmlns:a="http://schemas.openxmlformats.org/drawingml/2006/main" noChangeAspect="1"/>
+            </wp:cNvGraphicFramePr>
+            <a:graphic xmlns:a="http://schemas.openxmlformats.org/drawingml/2006/main">
+              <a:graphicData uri="http://schemas.openxmlformats.org/drawingml/2006/picture">
+                <pic:pic xmlns:pic="http://schemas.openxmlformats.org/drawingml/2006/picture">
+                  <pic:nvPicPr>
+                    <pic:cNvPr id="1444444826" name="Imagen 1" descr="Gráfico de dispersión&#10;&#10;El contenido generado por IA puede ser incorrecto."/>
+                    <pic:cNvPicPr/>
+                  </pic:nvPicPr>
+                  <pic:blipFill>
+                    <a:blip r:embed="rId14"/>
+                    <a:stretch>
+                      <a:fillRect/>
+                    </a:stretch>
+                  </pic:blipFill>
+                  <pic:spPr>
+                    <a:xfrm>
+                      <a:off x="0" y="0"/>
+                      <a:ext cx="3032989" cy="3960000"/>
                     </a:xfrm>
                     <a:prstGeom prst="rect">
                       <a:avLst/>
@@ -51,19 +2598,15 @@
     </w:p>
     <w:p>
       <w:r>
-        <w:t>Considering Zone 1 Area</w:t>
-      </w:r>
-    </w:p>
-    <w:p>
-      <w:r>
         <w:rPr>
           <w:noProof/>
         </w:rPr>
+        <w:lastRenderedPageBreak/>
         <w:drawing>
-          <wp:inline distT="0" distB="0" distL="0" distR="0" wp14:anchorId="1861715E" wp14:editId="115A2901">
-            <wp:extent cx="2904843" cy="3960000"/>
-            <wp:effectExtent l="0" t="0" r="0" b="2540"/>
-            <wp:docPr id="793277362" name="Imagen 1" descr="Diagrama&#10;&#10;El contenido generado por IA puede ser incorrecto."/>
+          <wp:inline distT="0" distB="0" distL="0" distR="0" wp14:anchorId="3D200B5E" wp14:editId="2281448C">
+            <wp:extent cx="2962912" cy="3960000"/>
+            <wp:effectExtent l="0" t="0" r="8890" b="2540"/>
+            <wp:docPr id="884903166" name="Imagen 1" descr="Gráfico&#10;&#10;El contenido generado por IA puede ser incorrecto."/>
             <wp:cNvGraphicFramePr>
               <a:graphicFrameLocks xmlns:a="http://schemas.openxmlformats.org/drawingml/2006/main" noChangeAspect="1"/>
             </wp:cNvGraphicFramePr>
@@ -71,11 +2614,11 @@
               <a:graphicData uri="http://schemas.openxmlformats.org/drawingml/2006/picture">
                 <pic:pic xmlns:pic="http://schemas.openxmlformats.org/drawingml/2006/picture">
                   <pic:nvPicPr>
-                    <pic:cNvPr id="793277362" name="Imagen 1" descr="Diagrama&#10;&#10;El contenido generado por IA puede ser incorrecto."/>
+                    <pic:cNvPr id="884903166" name="Imagen 1" descr="Gráfico&#10;&#10;El contenido generado por IA puede ser incorrecto."/>
                     <pic:cNvPicPr/>
                   </pic:nvPicPr>
                   <pic:blipFill>
-                    <a:blip r:embed="rId5"/>
+                    <a:blip r:embed="rId15"/>
                     <a:stretch>
                       <a:fillRect/>
                     </a:stretch>
@@ -83,7 +2626,7 @@
                   <pic:spPr>
                     <a:xfrm>
                       <a:off x="0" y="0"/>
-                      <a:ext cx="2904843" cy="3960000"/>
+                      <a:ext cx="2962912" cy="3960000"/>
                     </a:xfrm>
                     <a:prstGeom prst="rect">
                       <a:avLst/>
@@ -95,23 +2638,15 @@
           </wp:inline>
         </w:drawing>
       </w:r>
-    </w:p>
-    <w:p>
-      <w:r>
-        <w:lastRenderedPageBreak/>
-        <w:t>Considering Zone 1 + Zone 2</w:t>
-      </w:r>
-    </w:p>
-    <w:p>
       <w:r>
         <w:rPr>
           <w:noProof/>
         </w:rPr>
         <w:drawing>
-          <wp:inline distT="0" distB="0" distL="0" distR="0" wp14:anchorId="3DE825F6" wp14:editId="789B1DC1">
-            <wp:extent cx="2888646" cy="3960000"/>
-            <wp:effectExtent l="0" t="0" r="6985" b="2540"/>
-            <wp:docPr id="661160689" name="Imagen 1" descr="Diagrama&#10;&#10;El contenido generado por IA puede ser incorrecto."/>
+          <wp:inline distT="0" distB="0" distL="0" distR="0" wp14:anchorId="6885E7A3" wp14:editId="614FD470">
+            <wp:extent cx="2991367" cy="3960000"/>
+            <wp:effectExtent l="0" t="0" r="0" b="2540"/>
+            <wp:docPr id="1815161079" name="Imagen 1" descr="Gráfico, Gráfico de superficie&#10;&#10;El contenido generado por IA puede ser incorrecto."/>
             <wp:cNvGraphicFramePr>
               <a:graphicFrameLocks xmlns:a="http://schemas.openxmlformats.org/drawingml/2006/main" noChangeAspect="1"/>
             </wp:cNvGraphicFramePr>
@@ -119,11 +2654,11 @@
               <a:graphicData uri="http://schemas.openxmlformats.org/drawingml/2006/picture">
                 <pic:pic xmlns:pic="http://schemas.openxmlformats.org/drawingml/2006/picture">
                   <pic:nvPicPr>
-                    <pic:cNvPr id="661160689" name="Imagen 1" descr="Diagrama&#10;&#10;El contenido generado por IA puede ser incorrecto."/>
+                    <pic:cNvPr id="1815161079" name="Imagen 1" descr="Gráfico, Gráfico de superficie&#10;&#10;El contenido generado por IA puede ser incorrecto."/>
                     <pic:cNvPicPr/>
                   </pic:nvPicPr>
                   <pic:blipFill>
-                    <a:blip r:embed="rId6"/>
+                    <a:blip r:embed="rId16"/>
                     <a:stretch>
                       <a:fillRect/>
                     </a:stretch>
@@ -131,7 +2666,7 @@
                   <pic:spPr>
                     <a:xfrm>
                       <a:off x="0" y="0"/>
-                      <a:ext cx="2888646" cy="3960000"/>
+                      <a:ext cx="2991367" cy="3960000"/>
                     </a:xfrm>
                     <a:prstGeom prst="rect">
                       <a:avLst/>
@@ -146,12 +2681,109 @@
     </w:p>
     <w:sectPr>
       <w:pgSz w:w="11906" w:h="16838"/>
-      <w:pgMar w:top="1417" w:right="1701" w:bottom="1417" w:left="1701" w:header="708" w:footer="708" w:gutter="0"/>
+      <w:pgMar w:top="720" w:right="720" w:bottom="720" w:left="720" w:header="708" w:footer="708" w:gutter="0"/>
       <w:cols w:space="708"/>
       <w:docGrid w:linePitch="360"/>
     </w:sectPr>
   </w:body>
 </w:document>
+</file>
+
+<file path=word/numbering.xml><?xml version="1.0" encoding="utf-8"?>
+<w:numbering xmlns:wpc="http://schemas.microsoft.com/office/word/2010/wordprocessingCanvas" xmlns:cx="http://schemas.microsoft.com/office/drawing/2014/chartex" xmlns:cx1="http://schemas.microsoft.com/office/drawing/2015/9/8/chartex" xmlns:cx2="http://schemas.microsoft.com/office/drawing/2015/10/21/chartex" xmlns:cx3="http://schemas.microsoft.com/office/drawing/2016/5/9/chartex" xmlns:cx4="http://schemas.microsoft.com/office/drawing/2016/5/10/chartex" xmlns:cx5="http://schemas.microsoft.com/office/drawing/2016/5/11/chartex" xmlns:cx6="http://schemas.microsoft.com/office/drawing/2016/5/12/chartex" xmlns:cx7="http://schemas.microsoft.com/office/drawing/2016/5/13/chartex" xmlns:cx8="http://schemas.microsoft.com/office/drawing/2016/5/14/chartex" xmlns:mc="http://schemas.openxmlformats.org/markup-compatibility/2006" xmlns:aink="http://schemas.microsoft.com/office/drawing/2016/ink" xmlns:am3d="http://schemas.microsoft.com/office/drawing/2017/model3d" xmlns:o="urn:schemas-microsoft-com:office:office" xmlns:oel="http://schemas.microsoft.com/office/2019/extlst" xmlns:r="http://schemas.openxmlformats.org/officeDocument/2006/relationships" xmlns:m="http://schemas.openxmlformats.org/officeDocument/2006/math" xmlns:v="urn:schemas-microsoft-com:vml" xmlns:wp14="http://schemas.microsoft.com/office/word/2010/wordprocessingDrawing" xmlns:wp="http://schemas.openxmlformats.org/drawingml/2006/wordprocessingDrawing" xmlns:w10="urn:schemas-microsoft-com:office:word" xmlns:w="http://schemas.openxmlformats.org/wordprocessingml/2006/main" xmlns:w14="http://schemas.microsoft.com/office/word/2010/wordml" xmlns:w15="http://schemas.microsoft.com/office/word/2012/wordml" xmlns:w16cex="http://schemas.microsoft.com/office/word/2018/wordml/cex" xmlns:w16cid="http://schemas.microsoft.com/office/word/2016/wordml/cid" xmlns:w16="http://schemas.microsoft.com/office/word/2018/wordml" xmlns:w16du="http://schemas.microsoft.com/office/word/2023/wordml/word16du" xmlns:w16sdtdh="http://schemas.microsoft.com/office/word/2020/wordml/sdtdatahash" xmlns:w16sdtfl="http://schemas.microsoft.com/office/word/2024/wordml/sdtformatlock" xmlns:w16se="http://schemas.microsoft.com/office/word/2015/wordml/symex" xmlns:wpg="http://schemas.microsoft.com/office/word/2010/wordprocessingGroup" xmlns:wpi="http://schemas.microsoft.com/office/word/2010/wordprocessingInk" xmlns:wne="http://schemas.microsoft.com/office/word/2006/wordml" xmlns:wps="http://schemas.microsoft.com/office/word/2010/wordprocessingShape" mc:Ignorable="w14 w15 w16se w16cid w16 w16cex w16sdtdh w16sdtfl w16du wp14">
+  <w:abstractNum w:abstractNumId="0" w15:restartNumberingAfterBreak="0">
+    <w:nsid w:val="239B2E77"/>
+    <w:multiLevelType w:val="hybridMultilevel"/>
+    <w:tmpl w:val="ECA4DA8A"/>
+    <w:lvl w:ilvl="0" w:tplc="280A000F">
+      <w:start w:val="1"/>
+      <w:numFmt w:val="decimal"/>
+      <w:lvlText w:val="%1."/>
+      <w:lvlJc w:val="left"/>
+      <w:pPr>
+        <w:ind w:left="720" w:hanging="360"/>
+      </w:pPr>
+      <w:rPr>
+        <w:rFonts w:hint="default"/>
+      </w:rPr>
+    </w:lvl>
+    <w:lvl w:ilvl="1" w:tplc="280A0019" w:tentative="1">
+      <w:start w:val="1"/>
+      <w:numFmt w:val="lowerLetter"/>
+      <w:lvlText w:val="%2."/>
+      <w:lvlJc w:val="left"/>
+      <w:pPr>
+        <w:ind w:left="1440" w:hanging="360"/>
+      </w:pPr>
+    </w:lvl>
+    <w:lvl w:ilvl="2" w:tplc="280A001B" w:tentative="1">
+      <w:start w:val="1"/>
+      <w:numFmt w:val="lowerRoman"/>
+      <w:lvlText w:val="%3."/>
+      <w:lvlJc w:val="right"/>
+      <w:pPr>
+        <w:ind w:left="2160" w:hanging="180"/>
+      </w:pPr>
+    </w:lvl>
+    <w:lvl w:ilvl="3" w:tplc="280A000F" w:tentative="1">
+      <w:start w:val="1"/>
+      <w:numFmt w:val="decimal"/>
+      <w:lvlText w:val="%4."/>
+      <w:lvlJc w:val="left"/>
+      <w:pPr>
+        <w:ind w:left="2880" w:hanging="360"/>
+      </w:pPr>
+    </w:lvl>
+    <w:lvl w:ilvl="4" w:tplc="280A0019" w:tentative="1">
+      <w:start w:val="1"/>
+      <w:numFmt w:val="lowerLetter"/>
+      <w:lvlText w:val="%5."/>
+      <w:lvlJc w:val="left"/>
+      <w:pPr>
+        <w:ind w:left="3600" w:hanging="360"/>
+      </w:pPr>
+    </w:lvl>
+    <w:lvl w:ilvl="5" w:tplc="280A001B" w:tentative="1">
+      <w:start w:val="1"/>
+      <w:numFmt w:val="lowerRoman"/>
+      <w:lvlText w:val="%6."/>
+      <w:lvlJc w:val="right"/>
+      <w:pPr>
+        <w:ind w:left="4320" w:hanging="180"/>
+      </w:pPr>
+    </w:lvl>
+    <w:lvl w:ilvl="6" w:tplc="280A000F" w:tentative="1">
+      <w:start w:val="1"/>
+      <w:numFmt w:val="decimal"/>
+      <w:lvlText w:val="%7."/>
+      <w:lvlJc w:val="left"/>
+      <w:pPr>
+        <w:ind w:left="5040" w:hanging="360"/>
+      </w:pPr>
+    </w:lvl>
+    <w:lvl w:ilvl="7" w:tplc="280A0019" w:tentative="1">
+      <w:start w:val="1"/>
+      <w:numFmt w:val="lowerLetter"/>
+      <w:lvlText w:val="%8."/>
+      <w:lvlJc w:val="left"/>
+      <w:pPr>
+        <w:ind w:left="5760" w:hanging="360"/>
+      </w:pPr>
+    </w:lvl>
+    <w:lvl w:ilvl="8" w:tplc="280A001B" w:tentative="1">
+      <w:start w:val="1"/>
+      <w:numFmt w:val="lowerRoman"/>
+      <w:lvlText w:val="%9."/>
+      <w:lvlJc w:val="right"/>
+      <w:pPr>
+        <w:ind w:left="6480" w:hanging="180"/>
+      </w:pPr>
+    </w:lvl>
+  </w:abstractNum>
+  <w:num w:numId="1" w16cid:durableId="5249298">
+    <w:abstractNumId w:val="0"/>
+  </w:num>
+</w:numbering>
 </file>
 
 <file path=word/styles.xml><?xml version="1.0" encoding="utf-8"?>
@@ -760,7 +3392,6 @@
   <w:style w:type="character" w:default="1" w:styleId="Fuentedeprrafopredeter">
     <w:name w:val="Default Paragraph Font"/>
     <w:uiPriority w:val="1"/>
-    <w:semiHidden/>
     <w:unhideWhenUsed/>
   </w:style>
   <w:style w:type="table" w:default="1" w:styleId="Tablanormal">
@@ -1087,6 +3718,25 @@
       <w:spacing w:val="5"/>
     </w:rPr>
   </w:style>
+  <w:style w:type="table" w:styleId="Tablaconcuadrcula">
+    <w:name w:val="Table Grid"/>
+    <w:basedOn w:val="Tablanormal"/>
+    <w:uiPriority w:val="39"/>
+    <w:rsid w:val="00301552"/>
+    <w:pPr>
+      <w:spacing w:after="0" w:line="240" w:lineRule="auto"/>
+    </w:pPr>
+    <w:tblPr>
+      <w:tblBorders>
+        <w:top w:val="single" w:sz="4" w:space="0" w:color="auto"/>
+        <w:left w:val="single" w:sz="4" w:space="0" w:color="auto"/>
+        <w:bottom w:val="single" w:sz="4" w:space="0" w:color="auto"/>
+        <w:right w:val="single" w:sz="4" w:space="0" w:color="auto"/>
+        <w:insideH w:val="single" w:sz="4" w:space="0" w:color="auto"/>
+        <w:insideV w:val="single" w:sz="4" w:space="0" w:color="auto"/>
+      </w:tblBorders>
+    </w:tblPr>
+  </w:style>
 </w:styles>
 </file>
 

</xml_diff>